<commit_message>
Updated Lab 3 write_up
Added equations and an illustration to Lab 3 write_up
</commit_message>
<xml_diff>
--- a/Lab Submission Material/Lab 3/Lab3 Write-Ups.docx
+++ b/Lab Submission Material/Lab 3/Lab3 Write-Ups.docx
@@ -343,13 +343,7 @@
         <w:rPr>
           <w:rFonts w:ascii="Times New Roman" w:hAnsi="Times New Roman" w:cs="Times New Roman"/>
         </w:rPr>
-        <w:t xml:space="preserve"> object (a frisbee)</w:t>
-      </w:r>
-      <w:r>
-        <w:rPr>
-          <w:rFonts w:ascii="Times New Roman" w:hAnsi="Times New Roman" w:cs="Times New Roman"/>
-        </w:rPr>
-        <w:t xml:space="preserve"> is rather large for the </w:t>
+        <w:t xml:space="preserve"> object (a frisbee) is rather large for the </w:t>
       </w:r>
       <w:r>
         <w:rPr>
@@ -703,8 +697,1905 @@
         <w:rPr>
           <w:rFonts w:ascii="Times New Roman" w:hAnsi="Times New Roman" w:cs="Times New Roman"/>
         </w:rPr>
-        <w:t xml:space="preserve"> The </w:t>
-      </w:r>
+        <w:t xml:space="preserve"> </w:t>
+      </w:r>
+      <w:r>
+        <w:rPr>
+          <w:rFonts w:ascii="Times New Roman" w:hAnsi="Times New Roman" w:cs="Times New Roman" w:hint="eastAsia"/>
+        </w:rPr>
+        <w:t>T</w:t>
+      </w:r>
+      <w:r>
+        <w:rPr>
+          <w:rFonts w:ascii="Times New Roman" w:hAnsi="Times New Roman" w:cs="Times New Roman"/>
+        </w:rPr>
+        <w:t xml:space="preserve">he captured object coordinates on the image are published to the topic /object_coordinates with the following format. </w:t>
+      </w:r>
+    </w:p>
+    <w:p>
+      <w:pPr>
+        <w:pStyle w:val="ListParagraph"/>
+        <w:shd w:val="clear" w:color="auto" w:fill="1F1F1F"/>
+        <w:spacing w:line="270" w:lineRule="atLeast"/>
+        <w:rPr>
+          <w:rFonts w:ascii="Times New Roman" w:hAnsi="Times New Roman" w:cs="Times New Roman"/>
+          <w:color w:val="70AD47" w:themeColor="accent6"/>
+        </w:rPr>
+      </w:pPr>
+      <w:r>
+        <w:rPr>
+          <w:rFonts w:ascii="Times New Roman" w:hAnsi="Times New Roman" w:cs="Times New Roman"/>
+          <w:color w:val="70AD47" w:themeColor="accent6"/>
+        </w:rPr>
+        <w:t>format:[top_left_x,top_left_y,bottom_right_x,bottom_right_y,length,width]</w:t>
+      </w:r>
+    </w:p>
+    <w:p>
+      <w:pPr>
+        <w:pStyle w:val="ListParagraph"/>
+        <w:spacing w:line="480" w:lineRule="auto"/>
+        <w:rPr>
+          <w:rFonts w:ascii="Times New Roman" w:hAnsi="Times New Roman" w:cs="Times New Roman"/>
+        </w:rPr>
+      </w:pPr>
+      <w:r>
+        <w:rPr>
+          <w:rFonts w:ascii="Times New Roman" w:hAnsi="Times New Roman" w:cs="Times New Roman"/>
+        </w:rPr>
+        <w:t xml:space="preserve">The </w:t>
+      </w:r>
+      <w:r>
+        <w:rPr>
+          <w:rFonts w:ascii="Times New Roman" w:hAnsi="Times New Roman" w:cs="Times New Roman"/>
+        </w:rPr>
+        <w:t xml:space="preserve">object coordinates </w:t>
+      </w:r>
+      <m:oMath>
+        <m:sSub>
+          <m:sSubPr>
+            <m:ctrlPr>
+              <w:rPr>
+                <w:rFonts w:ascii="Cambria Math" w:hAnsi="Cambria Math" w:cs="Times New Roman"/>
+                <w:i/>
+              </w:rPr>
+            </m:ctrlPr>
+          </m:sSubPr>
+          <m:e>
+            <m:r>
+              <w:rPr>
+                <w:rFonts w:ascii="Cambria Math" w:hAnsi="Cambria Math" w:cs="Times New Roman"/>
+              </w:rPr>
+              <m:t>x</m:t>
+            </m:r>
+          </m:e>
+          <m:sub>
+            <m:r>
+              <w:rPr>
+                <w:rFonts w:ascii="Cambria Math" w:hAnsi="Cambria Math" w:cs="Times New Roman"/>
+              </w:rPr>
+              <m:t>top left</m:t>
+            </m:r>
+          </m:sub>
+        </m:sSub>
+        <m:r>
+          <w:rPr>
+            <w:rFonts w:ascii="Cambria Math" w:hAnsi="Cambria Math" w:cs="Times New Roman"/>
+          </w:rPr>
+          <m:t xml:space="preserve">, </m:t>
+        </m:r>
+        <m:sSub>
+          <m:sSubPr>
+            <m:ctrlPr>
+              <w:rPr>
+                <w:rFonts w:ascii="Cambria Math" w:hAnsi="Cambria Math" w:cs="Times New Roman"/>
+                <w:i/>
+              </w:rPr>
+            </m:ctrlPr>
+          </m:sSubPr>
+          <m:e>
+            <m:r>
+              <w:rPr>
+                <w:rFonts w:ascii="Cambria Math" w:hAnsi="Cambria Math" w:cs="Times New Roman"/>
+              </w:rPr>
+              <m:t>x</m:t>
+            </m:r>
+          </m:e>
+          <m:sub>
+            <m:r>
+              <w:rPr>
+                <w:rFonts w:ascii="Cambria Math" w:hAnsi="Cambria Math" w:cs="Times New Roman"/>
+              </w:rPr>
+              <m:t>bottom right</m:t>
+            </m:r>
+          </m:sub>
+        </m:sSub>
+      </m:oMath>
+      <w:r>
+        <w:rPr>
+          <w:rFonts w:ascii="Times New Roman" w:hAnsi="Times New Roman" w:cs="Times New Roman"/>
+        </w:rPr>
+        <w:t xml:space="preserve"> </w:t>
+      </w:r>
+      <w:r>
+        <w:rPr>
+          <w:rFonts w:ascii="Times New Roman" w:hAnsi="Times New Roman" w:cs="Times New Roman"/>
+        </w:rPr>
+        <w:t>on the image are translated to the start</w:t>
+      </w:r>
+      <w:r>
+        <w:rPr>
+          <w:rFonts w:ascii="Times New Roman" w:hAnsi="Times New Roman" w:cs="Times New Roman"/>
+        </w:rPr>
+        <w:t xml:space="preserve">, </w:t>
+      </w:r>
+      <w:r>
+        <w:rPr>
+          <w:rFonts w:ascii="Times New Roman" w:hAnsi="Times New Roman" w:cs="Times New Roman"/>
+        </w:rPr>
+        <w:t>end</w:t>
+      </w:r>
+      <w:r>
+        <w:rPr>
+          <w:rFonts w:ascii="Times New Roman" w:hAnsi="Times New Roman" w:cs="Times New Roman"/>
+        </w:rPr>
+        <w:t>,</w:t>
+      </w:r>
+      <w:r>
+        <w:rPr>
+          <w:rFonts w:ascii="Times New Roman" w:hAnsi="Times New Roman" w:cs="Times New Roman"/>
+        </w:rPr>
+        <w:t xml:space="preserve"> </w:t>
+      </w:r>
+      <w:r>
+        <w:rPr>
+          <w:rFonts w:ascii="Times New Roman" w:hAnsi="Times New Roman" w:cs="Times New Roman"/>
+        </w:rPr>
+        <w:t xml:space="preserve">and center </w:t>
+      </w:r>
+      <w:r>
+        <w:rPr>
+          <w:rFonts w:ascii="Times New Roman" w:hAnsi="Times New Roman" w:cs="Times New Roman"/>
+        </w:rPr>
+        <w:t xml:space="preserve">angle </w:t>
+      </w:r>
+      <m:oMath>
+        <m:sSub>
+          <m:sSubPr>
+            <m:ctrlPr>
+              <w:rPr>
+                <w:rFonts w:ascii="Cambria Math" w:hAnsi="Cambria Math" w:cs="Times New Roman"/>
+                <w:i/>
+              </w:rPr>
+            </m:ctrlPr>
+          </m:sSubPr>
+          <m:e>
+            <m:r>
+              <w:rPr>
+                <w:rFonts w:ascii="Cambria Math" w:hAnsi="Cambria Math" w:cs="Times New Roman"/>
+              </w:rPr>
+              <m:t>θ</m:t>
+            </m:r>
+          </m:e>
+          <m:sub>
+            <m:r>
+              <w:rPr>
+                <w:rFonts w:ascii="Cambria Math" w:hAnsi="Cambria Math" w:cs="Times New Roman"/>
+              </w:rPr>
+              <m:t>left</m:t>
+            </m:r>
+          </m:sub>
+        </m:sSub>
+        <m:r>
+          <w:rPr>
+            <w:rFonts w:ascii="Cambria Math" w:hAnsi="Cambria Math" w:cs="Times New Roman"/>
+          </w:rPr>
+          <m:t xml:space="preserve">, </m:t>
+        </m:r>
+        <m:sSub>
+          <m:sSubPr>
+            <m:ctrlPr>
+              <w:rPr>
+                <w:rFonts w:ascii="Cambria Math" w:hAnsi="Cambria Math" w:cs="Times New Roman"/>
+                <w:i/>
+              </w:rPr>
+            </m:ctrlPr>
+          </m:sSubPr>
+          <m:e>
+            <m:r>
+              <w:rPr>
+                <w:rFonts w:ascii="Cambria Math" w:hAnsi="Cambria Math" w:cs="Times New Roman"/>
+              </w:rPr>
+              <m:t>θ</m:t>
+            </m:r>
+          </m:e>
+          <m:sub>
+            <m:r>
+              <w:rPr>
+                <w:rFonts w:ascii="Cambria Math" w:hAnsi="Cambria Math" w:cs="Times New Roman"/>
+              </w:rPr>
+              <m:t>right</m:t>
+            </m:r>
+          </m:sub>
+        </m:sSub>
+        <m:r>
+          <w:rPr>
+            <w:rFonts w:ascii="Cambria Math" w:hAnsi="Cambria Math" w:cs="Times New Roman"/>
+          </w:rPr>
+          <m:t xml:space="preserve">, </m:t>
+        </m:r>
+        <m:sSub>
+          <m:sSubPr>
+            <m:ctrlPr>
+              <w:rPr>
+                <w:rFonts w:ascii="Cambria Math" w:hAnsi="Cambria Math" w:cs="Times New Roman"/>
+                <w:i/>
+              </w:rPr>
+            </m:ctrlPr>
+          </m:sSubPr>
+          <m:e>
+            <m:r>
+              <w:rPr>
+                <w:rFonts w:ascii="Cambria Math" w:hAnsi="Cambria Math" w:cs="Times New Roman"/>
+              </w:rPr>
+              <m:t>θ</m:t>
+            </m:r>
+          </m:e>
+          <m:sub>
+            <m:r>
+              <w:rPr>
+                <w:rFonts w:ascii="Cambria Math" w:hAnsi="Cambria Math" w:cs="Times New Roman"/>
+              </w:rPr>
+              <m:t>center</m:t>
+            </m:r>
+          </m:sub>
+        </m:sSub>
+      </m:oMath>
+      <w:r>
+        <w:rPr>
+          <w:rFonts w:ascii="Times New Roman" w:hAnsi="Times New Roman" w:cs="Times New Roman"/>
+        </w:rPr>
+        <w:t xml:space="preserve"> </w:t>
+      </w:r>
+      <w:r>
+        <w:rPr>
+          <w:rFonts w:ascii="Times New Roman" w:hAnsi="Times New Roman" w:cs="Times New Roman"/>
+        </w:rPr>
+        <w:t xml:space="preserve">in </w:t>
+      </w:r>
+      <w:r>
+        <w:rPr>
+          <w:rFonts w:ascii="Times New Roman" w:hAnsi="Times New Roman" w:cs="Times New Roman"/>
+        </w:rPr>
+        <w:t>polar coordinate</w:t>
+      </w:r>
+      <w:r>
+        <w:rPr>
+          <w:rFonts w:ascii="Times New Roman" w:hAnsi="Times New Roman" w:cs="Times New Roman"/>
+        </w:rPr>
+        <w:t>s</w:t>
+      </w:r>
+      <w:r>
+        <w:rPr>
+          <w:rFonts w:ascii="Times New Roman" w:hAnsi="Times New Roman" w:cs="Times New Roman"/>
+        </w:rPr>
+        <w:t xml:space="preserve">. </w:t>
+      </w:r>
+    </w:p>
+    <w:p>
+      <w:pPr>
+        <w:pStyle w:val="ListParagraph"/>
+        <w:spacing w:line="480" w:lineRule="auto"/>
+        <w:jc w:val="center"/>
+        <w:rPr>
+          <w:rFonts w:ascii="Times New Roman" w:hAnsi="Times New Roman" w:cs="Times New Roman"/>
+          <w:i/>
+        </w:rPr>
+      </w:pPr>
+      <m:oMathPara>
+        <m:oMath>
+          <m:sSub>
+            <m:sSubPr>
+              <m:ctrlPr>
+                <w:rPr>
+                  <w:rFonts w:ascii="Cambria Math" w:hAnsi="Cambria Math" w:cs="Times New Roman"/>
+                  <w:i/>
+                </w:rPr>
+              </m:ctrlPr>
+            </m:sSubPr>
+            <m:e>
+              <m:r>
+                <w:rPr>
+                  <w:rFonts w:ascii="Cambria Math" w:hAnsi="Cambria Math" w:cs="Times New Roman"/>
+                </w:rPr>
+                <m:t>θ</m:t>
+              </m:r>
+            </m:e>
+            <m:sub>
+              <m:r>
+                <w:rPr>
+                  <w:rFonts w:ascii="Cambria Math" w:hAnsi="Cambria Math" w:cs="Times New Roman"/>
+                </w:rPr>
+                <m:t>left</m:t>
+              </m:r>
+            </m:sub>
+          </m:sSub>
+          <m:r>
+            <w:rPr>
+              <w:rFonts w:ascii="Cambria Math" w:hAnsi="Cambria Math" w:cs="Times New Roman"/>
+            </w:rPr>
+            <m:t>=</m:t>
+          </m:r>
+          <m:r>
+            <w:rPr>
+              <w:rFonts w:ascii="Cambria Math" w:hAnsi="Cambria Math" w:cs="Times New Roman"/>
+            </w:rPr>
+            <m:t>-</m:t>
+          </m:r>
+          <m:d>
+            <m:dPr>
+              <m:ctrlPr>
+                <w:rPr>
+                  <w:rFonts w:ascii="Cambria Math" w:hAnsi="Cambria Math" w:cs="Times New Roman"/>
+                  <w:i/>
+                </w:rPr>
+              </m:ctrlPr>
+            </m:dPr>
+            <m:e>
+              <m:f>
+                <m:fPr>
+                  <m:ctrlPr>
+                    <w:rPr>
+                      <w:rFonts w:ascii="Cambria Math" w:hAnsi="Cambria Math" w:cs="Times New Roman"/>
+                      <w:i/>
+                    </w:rPr>
+                  </m:ctrlPr>
+                </m:fPr>
+                <m:num>
+                  <m:sSub>
+                    <m:sSubPr>
+                      <m:ctrlPr>
+                        <w:rPr>
+                          <w:rFonts w:ascii="Cambria Math" w:hAnsi="Cambria Math" w:cs="Times New Roman"/>
+                          <w:i/>
+                        </w:rPr>
+                      </m:ctrlPr>
+                    </m:sSubPr>
+                    <m:e>
+                      <m:r>
+                        <w:rPr>
+                          <w:rFonts w:ascii="Cambria Math" w:hAnsi="Cambria Math" w:cs="Times New Roman"/>
+                        </w:rPr>
+                        <m:t>x</m:t>
+                      </m:r>
+                    </m:e>
+                    <m:sub>
+                      <m:r>
+                        <w:rPr>
+                          <w:rFonts w:ascii="Cambria Math" w:hAnsi="Cambria Math" w:cs="Times New Roman"/>
+                        </w:rPr>
+                        <m:t>top left</m:t>
+                      </m:r>
+                    </m:sub>
+                  </m:sSub>
+                </m:num>
+                <m:den>
+                  <m:r>
+                    <w:rPr>
+                      <w:rFonts w:ascii="Cambria Math" w:hAnsi="Cambria Math" w:cs="Times New Roman"/>
+                    </w:rPr>
+                    <m:t>Lengt</m:t>
+                  </m:r>
+                  <m:sSub>
+                    <m:sSubPr>
+                      <m:ctrlPr>
+                        <w:rPr>
+                          <w:rFonts w:ascii="Cambria Math" w:hAnsi="Cambria Math" w:cs="Times New Roman"/>
+                          <w:i/>
+                        </w:rPr>
+                      </m:ctrlPr>
+                    </m:sSubPr>
+                    <m:e>
+                      <m:r>
+                        <w:rPr>
+                          <w:rFonts w:ascii="Cambria Math" w:hAnsi="Cambria Math" w:cs="Times New Roman"/>
+                        </w:rPr>
+                        <m:t>h</m:t>
+                      </m:r>
+                    </m:e>
+                    <m:sub>
+                      <m:r>
+                        <w:rPr>
+                          <w:rFonts w:ascii="Cambria Math" w:hAnsi="Cambria Math" w:cs="Times New Roman"/>
+                        </w:rPr>
+                        <m:t>object</m:t>
+                      </m:r>
+                    </m:sub>
+                  </m:sSub>
+                </m:den>
+              </m:f>
+              <m:r>
+                <w:rPr>
+                  <w:rFonts w:ascii="Cambria Math" w:hAnsi="Cambria Math" w:cs="Times New Roman"/>
+                </w:rPr>
+                <m:t>-0.5</m:t>
+              </m:r>
+            </m:e>
+          </m:d>
+          <m:r>
+            <w:rPr>
+              <w:rFonts w:ascii="Cambria Math" w:hAnsi="Cambria Math" w:cs="Times New Roman"/>
+            </w:rPr>
+            <m:t>∙</m:t>
+          </m:r>
+          <m:sSub>
+            <m:sSubPr>
+              <m:ctrlPr>
+                <w:rPr>
+                  <w:rFonts w:ascii="Cambria Math" w:hAnsi="Cambria Math" w:cs="Times New Roman"/>
+                  <w:i/>
+                </w:rPr>
+              </m:ctrlPr>
+            </m:sSubPr>
+            <m:e>
+              <m:r>
+                <w:rPr>
+                  <w:rFonts w:ascii="Cambria Math" w:hAnsi="Cambria Math" w:cs="Times New Roman"/>
+                </w:rPr>
+                <m:t>0.7θ</m:t>
+              </m:r>
+            </m:e>
+            <m:sub>
+              <m:r>
+                <w:rPr>
+                  <w:rFonts w:ascii="Cambria Math" w:hAnsi="Cambria Math" w:cs="Times New Roman" w:hint="eastAsia"/>
+                </w:rPr>
+                <m:t>camera</m:t>
+              </m:r>
+              <m:r>
+                <w:rPr>
+                  <w:rFonts w:ascii="Cambria Math" w:hAnsi="Cambria Math" w:cs="Times New Roman"/>
+                </w:rPr>
+                <m:t xml:space="preserve"> </m:t>
+              </m:r>
+              <m:r>
+                <w:rPr>
+                  <w:rFonts w:ascii="Cambria Math" w:hAnsi="Cambria Math" w:cs="Times New Roman" w:hint="eastAsia"/>
+                </w:rPr>
+                <m:t>perception</m:t>
+              </m:r>
+            </m:sub>
+          </m:sSub>
+          <m:r>
+            <w:rPr>
+              <w:rFonts w:ascii="Cambria Math" w:hAnsi="Cambria Math" w:cs="Times New Roman"/>
+            </w:rPr>
+            <m:t>-</m:t>
+          </m:r>
+          <m:sSub>
+            <m:sSubPr>
+              <m:ctrlPr>
+                <w:rPr>
+                  <w:rFonts w:ascii="Cambria Math" w:hAnsi="Cambria Math" w:cs="Times New Roman"/>
+                  <w:i/>
+                </w:rPr>
+              </m:ctrlPr>
+            </m:sSubPr>
+            <m:e>
+              <m:r>
+                <w:rPr>
+                  <w:rFonts w:ascii="Cambria Math" w:hAnsi="Cambria Math" w:cs="Times New Roman"/>
+                </w:rPr>
+                <m:t>θ</m:t>
+              </m:r>
+            </m:e>
+            <m:sub>
+              <m:r>
+                <w:rPr>
+                  <w:rFonts w:ascii="Cambria Math" w:hAnsi="Cambria Math" w:cs="Times New Roman"/>
+                </w:rPr>
+                <m:t>error</m:t>
+              </m:r>
+            </m:sub>
+          </m:sSub>
+        </m:oMath>
+      </m:oMathPara>
+    </w:p>
+    <w:p>
+      <w:pPr>
+        <w:pStyle w:val="ListParagraph"/>
+        <w:spacing w:line="480" w:lineRule="auto"/>
+        <w:jc w:val="center"/>
+        <w:rPr>
+          <w:rFonts w:ascii="Times New Roman" w:hAnsi="Times New Roman" w:cs="Times New Roman"/>
+          <w:i/>
+        </w:rPr>
+      </w:pPr>
+      <m:oMathPara>
+        <m:oMath>
+          <m:sSub>
+            <m:sSubPr>
+              <m:ctrlPr>
+                <w:rPr>
+                  <w:rFonts w:ascii="Cambria Math" w:hAnsi="Cambria Math" w:cs="Times New Roman"/>
+                  <w:i/>
+                </w:rPr>
+              </m:ctrlPr>
+            </m:sSubPr>
+            <m:e>
+              <m:r>
+                <w:rPr>
+                  <w:rFonts w:ascii="Cambria Math" w:hAnsi="Cambria Math" w:cs="Times New Roman"/>
+                </w:rPr>
+                <m:t>θ</m:t>
+              </m:r>
+            </m:e>
+            <m:sub>
+              <m:r>
+                <w:rPr>
+                  <w:rFonts w:ascii="Cambria Math" w:hAnsi="Cambria Math" w:cs="Times New Roman"/>
+                </w:rPr>
+                <m:t>right</m:t>
+              </m:r>
+            </m:sub>
+          </m:sSub>
+          <m:r>
+            <w:rPr>
+              <w:rFonts w:ascii="Cambria Math" w:hAnsi="Cambria Math" w:cs="Times New Roman"/>
+            </w:rPr>
+            <m:t>=</m:t>
+          </m:r>
+          <m:r>
+            <w:rPr>
+              <w:rFonts w:ascii="Cambria Math" w:hAnsi="Cambria Math" w:cs="Times New Roman"/>
+            </w:rPr>
+            <m:t>-</m:t>
+          </m:r>
+          <m:d>
+            <m:dPr>
+              <m:ctrlPr>
+                <w:rPr>
+                  <w:rFonts w:ascii="Cambria Math" w:hAnsi="Cambria Math" w:cs="Times New Roman"/>
+                  <w:i/>
+                </w:rPr>
+              </m:ctrlPr>
+            </m:dPr>
+            <m:e>
+              <m:f>
+                <m:fPr>
+                  <m:ctrlPr>
+                    <w:rPr>
+                      <w:rFonts w:ascii="Cambria Math" w:hAnsi="Cambria Math" w:cs="Times New Roman"/>
+                      <w:i/>
+                    </w:rPr>
+                  </m:ctrlPr>
+                </m:fPr>
+                <m:num>
+                  <m:sSub>
+                    <m:sSubPr>
+                      <m:ctrlPr>
+                        <w:rPr>
+                          <w:rFonts w:ascii="Cambria Math" w:hAnsi="Cambria Math" w:cs="Times New Roman"/>
+                          <w:i/>
+                        </w:rPr>
+                      </m:ctrlPr>
+                    </m:sSubPr>
+                    <m:e>
+                      <m:r>
+                        <w:rPr>
+                          <w:rFonts w:ascii="Cambria Math" w:hAnsi="Cambria Math" w:cs="Times New Roman"/>
+                        </w:rPr>
+                        <m:t>x</m:t>
+                      </m:r>
+                    </m:e>
+                    <m:sub>
+                      <m:r>
+                        <w:rPr>
+                          <w:rFonts w:ascii="Cambria Math" w:hAnsi="Cambria Math" w:cs="Times New Roman"/>
+                        </w:rPr>
+                        <m:t>bottom right</m:t>
+                      </m:r>
+                    </m:sub>
+                  </m:sSub>
+                </m:num>
+                <m:den>
+                  <m:r>
+                    <w:rPr>
+                      <w:rFonts w:ascii="Cambria Math" w:hAnsi="Cambria Math" w:cs="Times New Roman"/>
+                    </w:rPr>
+                    <m:t>Lengt</m:t>
+                  </m:r>
+                  <m:sSub>
+                    <m:sSubPr>
+                      <m:ctrlPr>
+                        <w:rPr>
+                          <w:rFonts w:ascii="Cambria Math" w:hAnsi="Cambria Math" w:cs="Times New Roman"/>
+                          <w:i/>
+                        </w:rPr>
+                      </m:ctrlPr>
+                    </m:sSubPr>
+                    <m:e>
+                      <m:r>
+                        <w:rPr>
+                          <w:rFonts w:ascii="Cambria Math" w:hAnsi="Cambria Math" w:cs="Times New Roman"/>
+                        </w:rPr>
+                        <m:t>h</m:t>
+                      </m:r>
+                    </m:e>
+                    <m:sub>
+                      <m:r>
+                        <w:rPr>
+                          <w:rFonts w:ascii="Cambria Math" w:hAnsi="Cambria Math" w:cs="Times New Roman"/>
+                        </w:rPr>
+                        <m:t>object</m:t>
+                      </m:r>
+                    </m:sub>
+                  </m:sSub>
+                </m:den>
+              </m:f>
+              <m:r>
+                <w:rPr>
+                  <w:rFonts w:ascii="Cambria Math" w:hAnsi="Cambria Math" w:cs="Times New Roman"/>
+                </w:rPr>
+                <m:t>-0.5</m:t>
+              </m:r>
+            </m:e>
+          </m:d>
+          <m:r>
+            <w:rPr>
+              <w:rFonts w:ascii="Cambria Math" w:hAnsi="Cambria Math" w:cs="Times New Roman"/>
+            </w:rPr>
+            <m:t>∙</m:t>
+          </m:r>
+          <m:r>
+            <w:rPr>
+              <w:rFonts w:ascii="Cambria Math" w:hAnsi="Cambria Math" w:cs="Times New Roman"/>
+            </w:rPr>
+            <m:t>0.7</m:t>
+          </m:r>
+          <m:sSub>
+            <m:sSubPr>
+              <m:ctrlPr>
+                <w:rPr>
+                  <w:rFonts w:ascii="Cambria Math" w:hAnsi="Cambria Math" w:cs="Times New Roman"/>
+                  <w:i/>
+                </w:rPr>
+              </m:ctrlPr>
+            </m:sSubPr>
+            <m:e>
+              <m:r>
+                <w:rPr>
+                  <w:rFonts w:ascii="Cambria Math" w:hAnsi="Cambria Math" w:cs="Times New Roman"/>
+                </w:rPr>
+                <m:t>θ</m:t>
+              </m:r>
+            </m:e>
+            <m:sub>
+              <m:r>
+                <w:rPr>
+                  <w:rFonts w:ascii="Cambria Math" w:hAnsi="Cambria Math" w:cs="Times New Roman" w:hint="eastAsia"/>
+                </w:rPr>
+                <m:t>camera</m:t>
+              </m:r>
+              <m:r>
+                <w:rPr>
+                  <w:rFonts w:ascii="Cambria Math" w:hAnsi="Cambria Math" w:cs="Times New Roman"/>
+                </w:rPr>
+                <m:t xml:space="preserve"> </m:t>
+              </m:r>
+              <m:r>
+                <w:rPr>
+                  <w:rFonts w:ascii="Cambria Math" w:hAnsi="Cambria Math" w:cs="Times New Roman" w:hint="eastAsia"/>
+                </w:rPr>
+                <m:t>perception</m:t>
+              </m:r>
+            </m:sub>
+          </m:sSub>
+          <m:r>
+            <w:rPr>
+              <w:rFonts w:ascii="Cambria Math" w:hAnsi="Cambria Math" w:cs="Times New Roman"/>
+            </w:rPr>
+            <m:t>-</m:t>
+          </m:r>
+          <m:sSub>
+            <m:sSubPr>
+              <m:ctrlPr>
+                <w:rPr>
+                  <w:rFonts w:ascii="Cambria Math" w:hAnsi="Cambria Math" w:cs="Times New Roman"/>
+                  <w:i/>
+                </w:rPr>
+              </m:ctrlPr>
+            </m:sSubPr>
+            <m:e>
+              <m:r>
+                <w:rPr>
+                  <w:rFonts w:ascii="Cambria Math" w:hAnsi="Cambria Math" w:cs="Times New Roman"/>
+                </w:rPr>
+                <m:t>θ</m:t>
+              </m:r>
+            </m:e>
+            <m:sub>
+              <m:r>
+                <w:rPr>
+                  <w:rFonts w:ascii="Cambria Math" w:hAnsi="Cambria Math" w:cs="Times New Roman"/>
+                </w:rPr>
+                <m:t>error</m:t>
+              </m:r>
+            </m:sub>
+          </m:sSub>
+        </m:oMath>
+      </m:oMathPara>
+    </w:p>
+    <w:p>
+      <w:pPr>
+        <w:pStyle w:val="ListParagraph"/>
+        <w:spacing w:line="480" w:lineRule="auto"/>
+        <w:jc w:val="center"/>
+        <w:rPr>
+          <w:rFonts w:ascii="Times New Roman" w:hAnsi="Times New Roman" w:cs="Times New Roman" w:hint="eastAsia"/>
+          <w:i/>
+        </w:rPr>
+      </w:pPr>
+      <m:oMathPara>
+        <m:oMath>
+          <m:sSub>
+            <m:sSubPr>
+              <m:ctrlPr>
+                <w:rPr>
+                  <w:rFonts w:ascii="Cambria Math" w:hAnsi="Cambria Math" w:cs="Times New Roman"/>
+                  <w:i/>
+                </w:rPr>
+              </m:ctrlPr>
+            </m:sSubPr>
+            <m:e>
+              <m:r>
+                <w:rPr>
+                  <w:rFonts w:ascii="Cambria Math" w:hAnsi="Cambria Math" w:cs="Times New Roman"/>
+                </w:rPr>
+                <m:t>θ</m:t>
+              </m:r>
+            </m:e>
+            <m:sub>
+              <m:r>
+                <w:rPr>
+                  <w:rFonts w:ascii="Cambria Math" w:hAnsi="Cambria Math" w:cs="Times New Roman"/>
+                </w:rPr>
+                <m:t>object</m:t>
+              </m:r>
+            </m:sub>
+          </m:sSub>
+          <m:r>
+            <w:rPr>
+              <w:rFonts w:ascii="Cambria Math" w:hAnsi="Cambria Math" w:cs="Times New Roman"/>
+            </w:rPr>
+            <m:t>=-</m:t>
+          </m:r>
+          <m:d>
+            <m:dPr>
+              <m:ctrlPr>
+                <w:rPr>
+                  <w:rFonts w:ascii="Cambria Math" w:hAnsi="Cambria Math" w:cs="Times New Roman"/>
+                  <w:i/>
+                </w:rPr>
+              </m:ctrlPr>
+            </m:dPr>
+            <m:e>
+              <m:f>
+                <m:fPr>
+                  <m:ctrlPr>
+                    <w:rPr>
+                      <w:rFonts w:ascii="Cambria Math" w:hAnsi="Cambria Math" w:cs="Times New Roman"/>
+                      <w:i/>
+                    </w:rPr>
+                  </m:ctrlPr>
+                </m:fPr>
+                <m:num>
+                  <m:sSub>
+                    <m:sSubPr>
+                      <m:ctrlPr>
+                        <w:rPr>
+                          <w:rFonts w:ascii="Cambria Math" w:hAnsi="Cambria Math" w:cs="Times New Roman"/>
+                          <w:i/>
+                        </w:rPr>
+                      </m:ctrlPr>
+                    </m:sSubPr>
+                    <m:e>
+                      <m:r>
+                        <w:rPr>
+                          <w:rFonts w:ascii="Cambria Math" w:hAnsi="Cambria Math" w:cs="Times New Roman"/>
+                        </w:rPr>
+                        <m:t>x</m:t>
+                      </m:r>
+                    </m:e>
+                    <m:sub>
+                      <m:r>
+                        <w:rPr>
+                          <w:rFonts w:ascii="Cambria Math" w:hAnsi="Cambria Math" w:cs="Times New Roman"/>
+                        </w:rPr>
+                        <m:t>center</m:t>
+                      </m:r>
+                    </m:sub>
+                  </m:sSub>
+                </m:num>
+                <m:den>
+                  <m:r>
+                    <w:rPr>
+                      <w:rFonts w:ascii="Cambria Math" w:hAnsi="Cambria Math" w:cs="Times New Roman"/>
+                    </w:rPr>
+                    <m:t>Lengt</m:t>
+                  </m:r>
+                  <m:sSub>
+                    <m:sSubPr>
+                      <m:ctrlPr>
+                        <w:rPr>
+                          <w:rFonts w:ascii="Cambria Math" w:hAnsi="Cambria Math" w:cs="Times New Roman"/>
+                          <w:i/>
+                        </w:rPr>
+                      </m:ctrlPr>
+                    </m:sSubPr>
+                    <m:e>
+                      <m:r>
+                        <w:rPr>
+                          <w:rFonts w:ascii="Cambria Math" w:hAnsi="Cambria Math" w:cs="Times New Roman"/>
+                        </w:rPr>
+                        <m:t>h</m:t>
+                      </m:r>
+                    </m:e>
+                    <m:sub>
+                      <m:r>
+                        <w:rPr>
+                          <w:rFonts w:ascii="Cambria Math" w:hAnsi="Cambria Math" w:cs="Times New Roman"/>
+                        </w:rPr>
+                        <m:t>object</m:t>
+                      </m:r>
+                    </m:sub>
+                  </m:sSub>
+                </m:den>
+              </m:f>
+              <m:r>
+                <w:rPr>
+                  <w:rFonts w:ascii="Cambria Math" w:hAnsi="Cambria Math" w:cs="Times New Roman"/>
+                </w:rPr>
+                <m:t>-0.5</m:t>
+              </m:r>
+            </m:e>
+          </m:d>
+          <m:r>
+            <w:rPr>
+              <w:rFonts w:ascii="Cambria Math" w:hAnsi="Cambria Math" w:cs="Times New Roman"/>
+            </w:rPr>
+            <m:t>∙</m:t>
+          </m:r>
+          <m:sSub>
+            <m:sSubPr>
+              <m:ctrlPr>
+                <w:rPr>
+                  <w:rFonts w:ascii="Cambria Math" w:hAnsi="Cambria Math" w:cs="Times New Roman"/>
+                  <w:i/>
+                </w:rPr>
+              </m:ctrlPr>
+            </m:sSubPr>
+            <m:e>
+              <m:r>
+                <w:rPr>
+                  <w:rFonts w:ascii="Cambria Math" w:hAnsi="Cambria Math" w:cs="Times New Roman"/>
+                </w:rPr>
+                <m:t>θ</m:t>
+              </m:r>
+            </m:e>
+            <m:sub>
+              <m:r>
+                <w:rPr>
+                  <w:rFonts w:ascii="Cambria Math" w:hAnsi="Cambria Math" w:cs="Times New Roman" w:hint="eastAsia"/>
+                </w:rPr>
+                <m:t>camera</m:t>
+              </m:r>
+              <m:r>
+                <w:rPr>
+                  <w:rFonts w:ascii="Cambria Math" w:hAnsi="Cambria Math" w:cs="Times New Roman"/>
+                </w:rPr>
+                <m:t xml:space="preserve"> </m:t>
+              </m:r>
+              <m:r>
+                <w:rPr>
+                  <w:rFonts w:ascii="Cambria Math" w:hAnsi="Cambria Math" w:cs="Times New Roman" w:hint="eastAsia"/>
+                </w:rPr>
+                <m:t>perception</m:t>
+              </m:r>
+            </m:sub>
+          </m:sSub>
+        </m:oMath>
+      </m:oMathPara>
+    </w:p>
+    <w:p>
+      <w:pPr>
+        <w:pStyle w:val="ListParagraph"/>
+        <w:spacing w:line="480" w:lineRule="auto"/>
+        <w:rPr>
+          <w:rFonts w:ascii="Times New Roman" w:hAnsi="Times New Roman" w:cs="Times New Roman"/>
+        </w:rPr>
+      </w:pPr>
+      <w:r>
+        <w:rPr>
+          <w:rFonts w:ascii="Times New Roman" w:hAnsi="Times New Roman" w:cs="Times New Roman"/>
+        </w:rPr>
+        <w:t xml:space="preserve">The </w:t>
+      </w:r>
+      <w:r>
+        <w:rPr>
+          <w:rFonts w:ascii="Times New Roman" w:hAnsi="Times New Roman" w:cs="Times New Roman"/>
+        </w:rPr>
+        <w:t xml:space="preserve">LiDAR data with the start and end angle is used to obtain an </w:t>
+      </w:r>
+      <w:r>
+        <w:rPr>
+          <w:rFonts w:ascii="Times New Roman" w:hAnsi="Times New Roman" w:cs="Times New Roman"/>
+        </w:rPr>
+        <w:t xml:space="preserve">average distance </w:t>
+      </w:r>
+      <w:r>
+        <w:rPr>
+          <w:rFonts w:ascii="Times New Roman" w:hAnsi="Times New Roman" w:cs="Times New Roman"/>
+        </w:rPr>
+        <w:t xml:space="preserve">of the identified object. </w:t>
+      </w:r>
+      <w:r>
+        <w:rPr>
+          <w:rFonts w:ascii="Times New Roman" w:hAnsi="Times New Roman" w:cs="Times New Roman"/>
+        </w:rPr>
+        <w:t xml:space="preserve">The start and end angles are converted into indexes </w:t>
+      </w:r>
+      <m:oMath>
+        <m:sSub>
+          <m:sSubPr>
+            <m:ctrlPr>
+              <w:rPr>
+                <w:rFonts w:ascii="Cambria Math" w:hAnsi="Cambria Math" w:cs="Times New Roman"/>
+                <w:i/>
+              </w:rPr>
+            </m:ctrlPr>
+          </m:sSubPr>
+          <m:e>
+            <m:r>
+              <w:rPr>
+                <w:rFonts w:ascii="Cambria Math" w:hAnsi="Cambria Math" w:cs="Times New Roman"/>
+              </w:rPr>
+              <m:t>Bound</m:t>
+            </m:r>
+          </m:e>
+          <m:sub>
+            <m:r>
+              <w:rPr>
+                <w:rFonts w:ascii="Cambria Math" w:hAnsi="Cambria Math" w:cs="Times New Roman"/>
+              </w:rPr>
+              <m:t>left</m:t>
+            </m:r>
+          </m:sub>
+        </m:sSub>
+        <m:r>
+          <w:rPr>
+            <w:rFonts w:ascii="Cambria Math" w:hAnsi="Cambria Math" w:cs="Times New Roman"/>
+          </w:rPr>
+          <m:t xml:space="preserve">, </m:t>
+        </m:r>
+        <m:sSub>
+          <m:sSubPr>
+            <m:ctrlPr>
+              <w:rPr>
+                <w:rFonts w:ascii="Cambria Math" w:hAnsi="Cambria Math" w:cs="Times New Roman"/>
+                <w:i/>
+              </w:rPr>
+            </m:ctrlPr>
+          </m:sSubPr>
+          <m:e>
+            <m:r>
+              <w:rPr>
+                <w:rFonts w:ascii="Cambria Math" w:hAnsi="Cambria Math" w:cs="Times New Roman"/>
+              </w:rPr>
+              <m:t>Bound</m:t>
+            </m:r>
+          </m:e>
+          <m:sub>
+            <m:r>
+              <w:rPr>
+                <w:rFonts w:ascii="Cambria Math" w:hAnsi="Cambria Math" w:cs="Times New Roman"/>
+              </w:rPr>
+              <m:t>right</m:t>
+            </m:r>
+          </m:sub>
+        </m:sSub>
+        <m:r>
+          <w:rPr>
+            <w:rFonts w:ascii="Cambria Math" w:hAnsi="Cambria Math" w:cs="Times New Roman"/>
+          </w:rPr>
+          <m:t xml:space="preserve"> </m:t>
+        </m:r>
+      </m:oMath>
+      <w:r>
+        <w:rPr>
+          <w:rFonts w:ascii="Times New Roman" w:hAnsi="Times New Roman" w:cs="Times New Roman"/>
+        </w:rPr>
+        <w:t xml:space="preserve">of </w:t>
+      </w:r>
+      <w:proofErr w:type="spellStart"/>
+      <w:r>
+        <w:rPr>
+          <w:rFonts w:ascii="Times New Roman" w:hAnsi="Times New Roman" w:cs="Times New Roman"/>
+        </w:rPr>
+        <w:t>LaserScan.ranges</w:t>
+      </w:r>
+      <w:proofErr w:type="spellEnd"/>
+      <w:r>
+        <w:rPr>
+          <w:rFonts w:ascii="Times New Roman" w:hAnsi="Times New Roman" w:cs="Times New Roman"/>
+        </w:rPr>
+        <w:t xml:space="preserve"> in topic /scan</w:t>
+      </w:r>
+      <w:r>
+        <w:rPr>
+          <w:rFonts w:ascii="Times New Roman" w:hAnsi="Times New Roman" w:cs="Times New Roman"/>
+        </w:rPr>
+        <w:t xml:space="preserve"> and </w:t>
+      </w:r>
+      <w:r>
+        <w:rPr>
+          <w:rFonts w:ascii="Times New Roman" w:hAnsi="Times New Roman" w:cs="Times New Roman"/>
+        </w:rPr>
+        <w:t xml:space="preserve">the average distance of the object </w:t>
+      </w:r>
+      <m:oMath>
+        <m:sSub>
+          <m:sSubPr>
+            <m:ctrlPr>
+              <w:rPr>
+                <w:rFonts w:ascii="Cambria Math" w:hAnsi="Cambria Math" w:cs="Times New Roman"/>
+                <w:i/>
+              </w:rPr>
+            </m:ctrlPr>
+          </m:sSubPr>
+          <m:e>
+            <m:r>
+              <w:rPr>
+                <w:rFonts w:ascii="Cambria Math" w:hAnsi="Cambria Math" w:cs="Times New Roman"/>
+              </w:rPr>
+              <m:t>d</m:t>
+            </m:r>
+          </m:e>
+          <m:sub>
+            <m:r>
+              <w:rPr>
+                <w:rFonts w:ascii="Cambria Math" w:hAnsi="Cambria Math" w:cs="Times New Roman"/>
+              </w:rPr>
+              <m:t>object</m:t>
+            </m:r>
+          </m:sub>
+        </m:sSub>
+      </m:oMath>
+      <w:r>
+        <w:rPr>
+          <w:rFonts w:ascii="Times New Roman" w:hAnsi="Times New Roman" w:cs="Times New Roman"/>
+        </w:rPr>
+        <w:t xml:space="preserve"> is published with its angle of deviation </w:t>
+      </w:r>
+      <m:oMath>
+        <m:sSub>
+          <m:sSubPr>
+            <m:ctrlPr>
+              <w:rPr>
+                <w:rFonts w:ascii="Cambria Math" w:hAnsi="Cambria Math" w:cs="Times New Roman"/>
+                <w:i/>
+              </w:rPr>
+            </m:ctrlPr>
+          </m:sSubPr>
+          <m:e>
+            <m:r>
+              <w:rPr>
+                <w:rFonts w:ascii="Cambria Math" w:hAnsi="Cambria Math" w:cs="Times New Roman"/>
+              </w:rPr>
+              <m:t>θ</m:t>
+            </m:r>
+          </m:e>
+          <m:sub>
+            <m:r>
+              <w:rPr>
+                <w:rFonts w:ascii="Cambria Math" w:hAnsi="Cambria Math" w:cs="Times New Roman"/>
+              </w:rPr>
+              <m:t>object</m:t>
+            </m:r>
+          </m:sub>
+        </m:sSub>
+      </m:oMath>
+      <w:r>
+        <w:rPr>
+          <w:rFonts w:ascii="Times New Roman" w:hAnsi="Times New Roman" w:cs="Times New Roman"/>
+        </w:rPr>
+        <w:t xml:space="preserve"> from the robot.</w:t>
+      </w:r>
+    </w:p>
+    <w:p>
+      <w:pPr>
+        <w:pStyle w:val="ListParagraph"/>
+        <w:spacing w:line="480" w:lineRule="auto"/>
+        <w:jc w:val="center"/>
+        <w:rPr>
+          <w:rFonts w:ascii="Times New Roman" w:hAnsi="Times New Roman" w:cs="Times New Roman"/>
+          <w:i/>
+        </w:rPr>
+      </w:pPr>
+      <m:oMathPara>
+        <m:oMath>
+          <m:sSub>
+            <m:sSubPr>
+              <m:ctrlPr>
+                <w:rPr>
+                  <w:rFonts w:ascii="Cambria Math" w:hAnsi="Cambria Math" w:cs="Times New Roman"/>
+                  <w:i/>
+                </w:rPr>
+              </m:ctrlPr>
+            </m:sSubPr>
+            <m:e>
+              <m:r>
+                <w:rPr>
+                  <w:rFonts w:ascii="Cambria Math" w:hAnsi="Cambria Math" w:cs="Times New Roman"/>
+                </w:rPr>
+                <m:t>Bound</m:t>
+              </m:r>
+            </m:e>
+            <m:sub>
+              <m:r>
+                <w:rPr>
+                  <w:rFonts w:ascii="Cambria Math" w:hAnsi="Cambria Math" w:cs="Times New Roman"/>
+                </w:rPr>
+                <m:t>left</m:t>
+              </m:r>
+            </m:sub>
+          </m:sSub>
+          <m:r>
+            <w:rPr>
+              <w:rFonts w:ascii="Cambria Math" w:hAnsi="Cambria Math" w:cs="Times New Roman"/>
+            </w:rPr>
+            <m:t>=</m:t>
+          </m:r>
+          <m:r>
+            <w:rPr>
+              <w:rFonts w:ascii="Cambria Math" w:hAnsi="Cambria Math" w:cs="Times New Roman"/>
+            </w:rPr>
+            <m:t>round</m:t>
+          </m:r>
+          <m:d>
+            <m:dPr>
+              <m:ctrlPr>
+                <w:rPr>
+                  <w:rFonts w:ascii="Cambria Math" w:hAnsi="Cambria Math" w:cs="Times New Roman"/>
+                  <w:i/>
+                </w:rPr>
+              </m:ctrlPr>
+            </m:dPr>
+            <m:e>
+              <m:f>
+                <m:fPr>
+                  <m:ctrlPr>
+                    <w:rPr>
+                      <w:rFonts w:ascii="Cambria Math" w:hAnsi="Cambria Math" w:cs="Times New Roman"/>
+                      <w:i/>
+                    </w:rPr>
+                  </m:ctrlPr>
+                </m:fPr>
+                <m:num>
+                  <m:sSub>
+                    <m:sSubPr>
+                      <m:ctrlPr>
+                        <w:rPr>
+                          <w:rFonts w:ascii="Cambria Math" w:hAnsi="Cambria Math" w:cs="Times New Roman"/>
+                          <w:i/>
+                        </w:rPr>
+                      </m:ctrlPr>
+                    </m:sSubPr>
+                    <m:e>
+                      <m:r>
+                        <w:rPr>
+                          <w:rFonts w:ascii="Cambria Math" w:hAnsi="Cambria Math" w:cs="Times New Roman"/>
+                        </w:rPr>
+                        <m:t>θ</m:t>
+                      </m:r>
+                    </m:e>
+                    <m:sub>
+                      <m:r>
+                        <w:rPr>
+                          <w:rFonts w:ascii="Cambria Math" w:hAnsi="Cambria Math" w:cs="Times New Roman"/>
+                        </w:rPr>
+                        <m:t>left</m:t>
+                      </m:r>
+                    </m:sub>
+                  </m:sSub>
+                </m:num>
+                <m:den>
+                  <m:sSub>
+                    <m:sSubPr>
+                      <m:ctrlPr>
+                        <w:rPr>
+                          <w:rFonts w:ascii="Cambria Math" w:hAnsi="Cambria Math" w:cs="Times New Roman"/>
+                          <w:i/>
+                        </w:rPr>
+                      </m:ctrlPr>
+                    </m:sSubPr>
+                    <m:e>
+                      <m:r>
+                        <w:rPr>
+                          <w:rFonts w:ascii="Cambria Math" w:hAnsi="Cambria Math" w:cs="Times New Roman"/>
+                        </w:rPr>
+                        <m:t>θ</m:t>
+                      </m:r>
+                    </m:e>
+                    <m:sub>
+                      <m:r>
+                        <w:rPr>
+                          <w:rFonts w:ascii="Cambria Math" w:hAnsi="Cambria Math" w:cs="Times New Roman"/>
+                        </w:rPr>
+                        <m:t>increment</m:t>
+                      </m:r>
+                    </m:sub>
+                  </m:sSub>
+                </m:den>
+              </m:f>
+              <m:r>
+                <w:rPr>
+                  <w:rFonts w:ascii="Cambria Math" w:hAnsi="Cambria Math" w:cs="Times New Roman"/>
+                </w:rPr>
+                <m:t>∙</m:t>
+              </m:r>
+              <m:r>
+                <w:rPr>
+                  <w:rFonts w:ascii="Cambria Math" w:hAnsi="Cambria Math" w:cs="Times New Roman"/>
+                </w:rPr>
+                <m:t>1.0</m:t>
+              </m:r>
+            </m:e>
+          </m:d>
+        </m:oMath>
+      </m:oMathPara>
+    </w:p>
+    <w:p>
+      <w:pPr>
+        <w:pStyle w:val="ListParagraph"/>
+        <w:spacing w:line="480" w:lineRule="auto"/>
+        <w:jc w:val="center"/>
+        <w:rPr>
+          <w:rFonts w:ascii="Times New Roman" w:hAnsi="Times New Roman" w:cs="Times New Roman"/>
+          <w:i/>
+        </w:rPr>
+      </w:pPr>
+      <m:oMathPara>
+        <m:oMath>
+          <m:sSub>
+            <m:sSubPr>
+              <m:ctrlPr>
+                <w:rPr>
+                  <w:rFonts w:ascii="Cambria Math" w:hAnsi="Cambria Math" w:cs="Times New Roman"/>
+                  <w:i/>
+                </w:rPr>
+              </m:ctrlPr>
+            </m:sSubPr>
+            <m:e>
+              <m:r>
+                <w:rPr>
+                  <w:rFonts w:ascii="Cambria Math" w:hAnsi="Cambria Math" w:cs="Times New Roman"/>
+                </w:rPr>
+                <m:t>Bound</m:t>
+              </m:r>
+            </m:e>
+            <m:sub>
+              <m:r>
+                <w:rPr>
+                  <w:rFonts w:ascii="Cambria Math" w:hAnsi="Cambria Math" w:cs="Times New Roman"/>
+                </w:rPr>
+                <m:t>right</m:t>
+              </m:r>
+            </m:sub>
+          </m:sSub>
+          <m:r>
+            <w:rPr>
+              <w:rFonts w:ascii="Cambria Math" w:hAnsi="Cambria Math" w:cs="Times New Roman"/>
+            </w:rPr>
+            <m:t>=round</m:t>
+          </m:r>
+          <m:d>
+            <m:dPr>
+              <m:ctrlPr>
+                <w:rPr>
+                  <w:rFonts w:ascii="Cambria Math" w:hAnsi="Cambria Math" w:cs="Times New Roman"/>
+                  <w:i/>
+                </w:rPr>
+              </m:ctrlPr>
+            </m:dPr>
+            <m:e>
+              <m:f>
+                <m:fPr>
+                  <m:ctrlPr>
+                    <w:rPr>
+                      <w:rFonts w:ascii="Cambria Math" w:hAnsi="Cambria Math" w:cs="Times New Roman"/>
+                      <w:i/>
+                    </w:rPr>
+                  </m:ctrlPr>
+                </m:fPr>
+                <m:num>
+                  <m:sSub>
+                    <m:sSubPr>
+                      <m:ctrlPr>
+                        <w:rPr>
+                          <w:rFonts w:ascii="Cambria Math" w:hAnsi="Cambria Math" w:cs="Times New Roman"/>
+                          <w:i/>
+                        </w:rPr>
+                      </m:ctrlPr>
+                    </m:sSubPr>
+                    <m:e>
+                      <m:r>
+                        <w:rPr>
+                          <w:rFonts w:ascii="Cambria Math" w:hAnsi="Cambria Math" w:cs="Times New Roman"/>
+                        </w:rPr>
+                        <m:t>θ</m:t>
+                      </m:r>
+                    </m:e>
+                    <m:sub>
+                      <m:r>
+                        <w:rPr>
+                          <w:rFonts w:ascii="Cambria Math" w:hAnsi="Cambria Math" w:cs="Times New Roman"/>
+                        </w:rPr>
+                        <m:t>right</m:t>
+                      </m:r>
+                    </m:sub>
+                  </m:sSub>
+                </m:num>
+                <m:den>
+                  <m:sSub>
+                    <m:sSubPr>
+                      <m:ctrlPr>
+                        <w:rPr>
+                          <w:rFonts w:ascii="Cambria Math" w:hAnsi="Cambria Math" w:cs="Times New Roman"/>
+                          <w:i/>
+                        </w:rPr>
+                      </m:ctrlPr>
+                    </m:sSubPr>
+                    <m:e>
+                      <m:r>
+                        <w:rPr>
+                          <w:rFonts w:ascii="Cambria Math" w:hAnsi="Cambria Math" w:cs="Times New Roman"/>
+                        </w:rPr>
+                        <m:t>θ</m:t>
+                      </m:r>
+                    </m:e>
+                    <m:sub>
+                      <m:r>
+                        <w:rPr>
+                          <w:rFonts w:ascii="Cambria Math" w:hAnsi="Cambria Math" w:cs="Times New Roman"/>
+                        </w:rPr>
+                        <m:t>increment</m:t>
+                      </m:r>
+                    </m:sub>
+                  </m:sSub>
+                </m:den>
+              </m:f>
+              <m:r>
+                <w:rPr>
+                  <w:rFonts w:ascii="Cambria Math" w:hAnsi="Cambria Math" w:cs="Times New Roman"/>
+                </w:rPr>
+                <m:t>∙</m:t>
+              </m:r>
+              <m:r>
+                <w:rPr>
+                  <w:rFonts w:ascii="Cambria Math" w:hAnsi="Cambria Math" w:cs="Times New Roman"/>
+                </w:rPr>
+                <m:t>1.0</m:t>
+              </m:r>
+            </m:e>
+          </m:d>
+        </m:oMath>
+      </m:oMathPara>
+    </w:p>
+    <w:p>
+      <w:pPr>
+        <w:pStyle w:val="ListParagraph"/>
+        <w:spacing w:line="480" w:lineRule="auto"/>
+        <w:rPr>
+          <w:rFonts w:ascii="Times New Roman" w:hAnsi="Times New Roman" w:cs="Times New Roman"/>
+        </w:rPr>
+      </w:pPr>
+      <w:r>
+        <w:rPr>
+          <w:rFonts w:ascii="Times New Roman" w:hAnsi="Times New Roman" w:cs="Times New Roman"/>
+        </w:rPr>
+        <w:lastRenderedPageBreak/>
+        <w:t xml:space="preserve">The distance </w:t>
+      </w:r>
+      <m:oMath>
+        <m:r>
+          <w:rPr>
+            <w:rFonts w:ascii="Cambria Math" w:hAnsi="Cambria Math" w:cs="Times New Roman"/>
+          </w:rPr>
+          <m:t>d</m:t>
+        </m:r>
+      </m:oMath>
+      <w:r>
+        <w:rPr>
+          <w:rFonts w:ascii="Times New Roman" w:hAnsi="Times New Roman" w:cs="Times New Roman"/>
+        </w:rPr>
+        <w:t xml:space="preserve"> </w:t>
+      </w:r>
+      <w:r>
+        <w:rPr>
+          <w:rFonts w:ascii="Times New Roman" w:hAnsi="Times New Roman" w:cs="Times New Roman"/>
+        </w:rPr>
+        <w:t xml:space="preserve">is feed into </w:t>
+      </w:r>
+      <w:r>
+        <w:rPr>
+          <w:rFonts w:ascii="Times New Roman" w:hAnsi="Times New Roman" w:cs="Times New Roman"/>
+        </w:rPr>
+        <w:t>a</w:t>
+      </w:r>
+      <w:r>
+        <w:rPr>
+          <w:rFonts w:ascii="Times New Roman" w:hAnsi="Times New Roman" w:cs="Times New Roman"/>
+        </w:rPr>
+        <w:t xml:space="preserve"> </w:t>
+      </w:r>
+      <w:r>
+        <w:rPr>
+          <w:rFonts w:ascii="Times New Roman" w:hAnsi="Times New Roman" w:cs="Times New Roman"/>
+        </w:rPr>
+        <w:t>proportional</w:t>
+      </w:r>
+      <w:r>
+        <w:rPr>
+          <w:rFonts w:ascii="Times New Roman" w:hAnsi="Times New Roman" w:cs="Times New Roman"/>
+        </w:rPr>
+        <w:t xml:space="preserve"> controller </w:t>
+      </w:r>
+      <w:r>
+        <w:rPr>
+          <w:rFonts w:ascii="Times New Roman" w:hAnsi="Times New Roman" w:cs="Times New Roman"/>
+        </w:rPr>
+        <w:t xml:space="preserve">(with </w:t>
+      </w:r>
+      <w:r>
+        <w:rPr>
+          <w:rFonts w:ascii="Times New Roman" w:hAnsi="Times New Roman" w:cs="Times New Roman"/>
+        </w:rPr>
+        <w:t xml:space="preserve">parameter </w:t>
+      </w:r>
+      <m:oMath>
+        <m:sSub>
+          <m:sSubPr>
+            <m:ctrlPr>
+              <w:rPr>
+                <w:rFonts w:ascii="Cambria Math" w:hAnsi="Cambria Math" w:cs="Times New Roman"/>
+                <w:i/>
+              </w:rPr>
+            </m:ctrlPr>
+          </m:sSubPr>
+          <m:e>
+            <m:r>
+              <w:rPr>
+                <w:rFonts w:ascii="Cambria Math" w:hAnsi="Cambria Math" w:cs="Times New Roman"/>
+              </w:rPr>
+              <m:t>K</m:t>
+            </m:r>
+          </m:e>
+          <m:sub>
+            <m:r>
+              <w:rPr>
+                <w:rFonts w:ascii="Cambria Math" w:hAnsi="Cambria Math" w:cs="Times New Roman"/>
+              </w:rPr>
+              <m:t>p</m:t>
+            </m:r>
+          </m:sub>
+        </m:sSub>
+      </m:oMath>
+      <w:r>
+        <w:rPr>
+          <w:rFonts w:ascii="Times New Roman" w:hAnsi="Times New Roman" w:cs="Times New Roman"/>
+        </w:rPr>
+        <w:t xml:space="preserve">) </w:t>
+      </w:r>
+      <w:r>
+        <w:rPr>
+          <w:rFonts w:ascii="Times New Roman" w:hAnsi="Times New Roman" w:cs="Times New Roman"/>
+        </w:rPr>
+        <w:t>to obtain the velocity vector</w:t>
+      </w:r>
+      <w:r>
+        <w:rPr>
+          <w:rFonts w:ascii="Times New Roman" w:hAnsi="Times New Roman" w:cs="Times New Roman"/>
+        </w:rPr>
+        <w:t>s</w:t>
+      </w:r>
+      <w:r>
+        <w:rPr>
+          <w:rFonts w:ascii="Times New Roman" w:hAnsi="Times New Roman" w:cs="Times New Roman"/>
+        </w:rPr>
+        <w:t xml:space="preserve"> </w:t>
+      </w:r>
+      <m:oMath>
+        <m:r>
+          <w:rPr>
+            <w:rFonts w:ascii="Cambria Math" w:hAnsi="Cambria Math" w:cs="Times New Roman"/>
+          </w:rPr>
+          <m:t xml:space="preserve">ω, v </m:t>
+        </m:r>
+      </m:oMath>
+      <w:r>
+        <w:rPr>
+          <w:rFonts w:ascii="Times New Roman" w:hAnsi="Times New Roman" w:cs="Times New Roman"/>
+        </w:rPr>
+        <w:t>for the robot to approach and stop at a desired distance</w:t>
+      </w:r>
+      <w:r>
+        <w:rPr>
+          <w:rFonts w:ascii="Times New Roman" w:hAnsi="Times New Roman" w:cs="Times New Roman"/>
+        </w:rPr>
+        <w:t xml:space="preserve"> </w:t>
+      </w:r>
+      <m:oMath>
+        <m:sSub>
+          <m:sSubPr>
+            <m:ctrlPr>
+              <w:rPr>
+                <w:rFonts w:ascii="Cambria Math" w:hAnsi="Cambria Math" w:cs="Times New Roman"/>
+                <w:i/>
+              </w:rPr>
+            </m:ctrlPr>
+          </m:sSubPr>
+          <m:e>
+            <m:r>
+              <w:rPr>
+                <w:rFonts w:ascii="Cambria Math" w:hAnsi="Cambria Math" w:cs="Times New Roman"/>
+              </w:rPr>
+              <m:t>d</m:t>
+            </m:r>
+          </m:e>
+          <m:sub>
+            <m:r>
+              <w:rPr>
+                <w:rFonts w:ascii="Cambria Math" w:hAnsi="Cambria Math" w:cs="Times New Roman"/>
+              </w:rPr>
+              <m:t>d</m:t>
+            </m:r>
+            <m:r>
+              <w:rPr>
+                <w:rFonts w:ascii="Cambria Math" w:hAnsi="Cambria Math" w:cs="Times New Roman"/>
+              </w:rPr>
+              <m:t>esired</m:t>
+            </m:r>
+          </m:sub>
+        </m:sSub>
+      </m:oMath>
+      <w:r>
+        <w:rPr>
+          <w:rFonts w:ascii="Times New Roman" w:hAnsi="Times New Roman" w:cs="Times New Roman"/>
+        </w:rPr>
+        <w:t xml:space="preserve"> from the object. </w:t>
+      </w:r>
+    </w:p>
+    <w:p>
+      <w:pPr>
+        <w:pStyle w:val="ListParagraph"/>
+        <w:spacing w:line="480" w:lineRule="auto"/>
+        <w:jc w:val="center"/>
+        <w:rPr>
+          <w:rFonts w:ascii="Times New Roman" w:hAnsi="Times New Roman" w:cs="Times New Roman"/>
+          <w:i/>
+        </w:rPr>
+      </w:pPr>
+      <m:oMathPara>
+        <m:oMath>
+          <m:sSub>
+            <m:sSubPr>
+              <m:ctrlPr>
+                <w:rPr>
+                  <w:rFonts w:ascii="Cambria Math" w:hAnsi="Cambria Math" w:cs="Times New Roman"/>
+                  <w:i/>
+                </w:rPr>
+              </m:ctrlPr>
+            </m:sSubPr>
+            <m:e>
+              <m:r>
+                <w:rPr>
+                  <w:rFonts w:ascii="Cambria Math" w:hAnsi="Cambria Math" w:cs="Times New Roman"/>
+                </w:rPr>
+                <m:t>tan</m:t>
+              </m:r>
+              <m:r>
+                <w:rPr>
+                  <w:rFonts w:ascii="Cambria Math" w:hAnsi="Cambria Math" w:cs="Times New Roman"/>
+                </w:rPr>
+                <m:t>θ</m:t>
+              </m:r>
+            </m:e>
+            <m:sub>
+              <m:r>
+                <w:rPr>
+                  <w:rFonts w:ascii="Cambria Math" w:hAnsi="Cambria Math" w:cs="Times New Roman"/>
+                </w:rPr>
+                <m:t>object</m:t>
+              </m:r>
+            </m:sub>
+          </m:sSub>
+          <m:r>
+            <w:rPr>
+              <w:rFonts w:ascii="Cambria Math" w:hAnsi="Cambria Math" w:cs="Times New Roman"/>
+            </w:rPr>
+            <m:t>=</m:t>
+          </m:r>
+          <m:f>
+            <m:fPr>
+              <m:ctrlPr>
+                <w:rPr>
+                  <w:rFonts w:ascii="Cambria Math" w:hAnsi="Cambria Math" w:cs="Times New Roman"/>
+                  <w:i/>
+                </w:rPr>
+              </m:ctrlPr>
+            </m:fPr>
+            <m:num>
+              <m:r>
+                <w:rPr>
+                  <w:rFonts w:ascii="Cambria Math" w:hAnsi="Cambria Math" w:cs="Times New Roman"/>
+                </w:rPr>
+                <m:t>ω∙L</m:t>
+              </m:r>
+            </m:num>
+            <m:den>
+              <m:r>
+                <w:rPr>
+                  <w:rFonts w:ascii="Cambria Math" w:hAnsi="Cambria Math" w:cs="Times New Roman"/>
+                </w:rPr>
+                <m:t>v</m:t>
+              </m:r>
+            </m:den>
+          </m:f>
+        </m:oMath>
+      </m:oMathPara>
+    </w:p>
+    <w:p>
+      <w:pPr>
+        <w:pStyle w:val="ListParagraph"/>
+        <w:spacing w:line="480" w:lineRule="auto"/>
+        <w:jc w:val="center"/>
+        <w:rPr>
+          <w:rFonts w:ascii="Times New Roman" w:hAnsi="Times New Roman" w:cs="Times New Roman"/>
+          <w:i/>
+        </w:rPr>
+      </w:pPr>
+      <m:oMathPara>
+        <m:oMath>
+          <m:r>
+            <w:rPr>
+              <w:rFonts w:ascii="Cambria Math" w:hAnsi="Cambria Math" w:cs="Times New Roman"/>
+            </w:rPr>
+            <m:t>v</m:t>
+          </m:r>
+          <m:r>
+            <w:rPr>
+              <w:rFonts w:ascii="Cambria Math" w:hAnsi="Cambria Math" w:cs="Times New Roman"/>
+            </w:rPr>
+            <m:t>=</m:t>
+          </m:r>
+          <m:sSub>
+            <m:sSubPr>
+              <m:ctrlPr>
+                <w:rPr>
+                  <w:rFonts w:ascii="Cambria Math" w:hAnsi="Cambria Math" w:cs="Times New Roman"/>
+                  <w:i/>
+                </w:rPr>
+              </m:ctrlPr>
+            </m:sSubPr>
+            <m:e>
+              <m:r>
+                <w:rPr>
+                  <w:rFonts w:ascii="Cambria Math" w:hAnsi="Cambria Math" w:cs="Times New Roman"/>
+                </w:rPr>
+                <m:t>K</m:t>
+              </m:r>
+            </m:e>
+            <m:sub>
+              <m:r>
+                <w:rPr>
+                  <w:rFonts w:ascii="Cambria Math" w:hAnsi="Cambria Math" w:cs="Times New Roman"/>
+                </w:rPr>
+                <m:t>p</m:t>
+              </m:r>
+            </m:sub>
+          </m:sSub>
+          <m:r>
+            <w:rPr>
+              <w:rFonts w:ascii="Cambria Math" w:hAnsi="Cambria Math" w:cs="Times New Roman"/>
+            </w:rPr>
+            <m:t>(d-</m:t>
+          </m:r>
+          <m:sSub>
+            <m:sSubPr>
+              <m:ctrlPr>
+                <w:rPr>
+                  <w:rFonts w:ascii="Cambria Math" w:hAnsi="Cambria Math" w:cs="Times New Roman"/>
+                  <w:i/>
+                </w:rPr>
+              </m:ctrlPr>
+            </m:sSubPr>
+            <m:e>
+              <m:r>
+                <w:rPr>
+                  <w:rFonts w:ascii="Cambria Math" w:hAnsi="Cambria Math" w:cs="Times New Roman"/>
+                </w:rPr>
+                <m:t>d</m:t>
+              </m:r>
+            </m:e>
+            <m:sub>
+              <m:r>
+                <w:rPr>
+                  <w:rFonts w:ascii="Cambria Math" w:hAnsi="Cambria Math" w:cs="Times New Roman"/>
+                </w:rPr>
+                <m:t>desired</m:t>
+              </m:r>
+            </m:sub>
+          </m:sSub>
+          <m:r>
+            <w:rPr>
+              <w:rFonts w:ascii="Cambria Math" w:hAnsi="Cambria Math" w:cs="Times New Roman"/>
+            </w:rPr>
+            <m:t>)</m:t>
+          </m:r>
+        </m:oMath>
+      </m:oMathPara>
+    </w:p>
+    <w:p>
+      <w:pPr>
+        <w:pStyle w:val="ListParagraph"/>
+        <w:spacing w:line="480" w:lineRule="auto"/>
+        <w:jc w:val="center"/>
+        <w:rPr>
+          <w:rFonts w:ascii="Times New Roman" w:hAnsi="Times New Roman" w:cs="Times New Roman"/>
+          <w:i/>
+        </w:rPr>
+      </w:pPr>
+      <m:oMathPara>
+        <m:oMath>
+          <m:r>
+            <w:rPr>
+              <w:rFonts w:ascii="Cambria Math" w:hAnsi="Cambria Math" w:cs="Times New Roman"/>
+            </w:rPr>
+            <m:t>ω</m:t>
+          </m:r>
+          <m:r>
+            <w:rPr>
+              <w:rFonts w:ascii="Cambria Math" w:hAnsi="Cambria Math" w:cs="Times New Roman"/>
+            </w:rPr>
+            <m:t>=</m:t>
+          </m:r>
+          <m:f>
+            <m:fPr>
+              <m:ctrlPr>
+                <w:rPr>
+                  <w:rFonts w:ascii="Cambria Math" w:hAnsi="Cambria Math" w:cs="Times New Roman"/>
+                  <w:i/>
+                </w:rPr>
+              </m:ctrlPr>
+            </m:fPr>
+            <m:num>
+              <m:r>
+                <w:rPr>
+                  <w:rFonts w:ascii="Cambria Math" w:hAnsi="Cambria Math" w:cs="Times New Roman"/>
+                </w:rPr>
+                <m:t>v∙tan</m:t>
+              </m:r>
+              <m:sSub>
+                <m:sSubPr>
+                  <m:ctrlPr>
+                    <w:rPr>
+                      <w:rFonts w:ascii="Cambria Math" w:hAnsi="Cambria Math" w:cs="Times New Roman"/>
+                      <w:i/>
+                    </w:rPr>
+                  </m:ctrlPr>
+                </m:sSubPr>
+                <m:e>
+                  <m:r>
+                    <w:rPr>
+                      <w:rFonts w:ascii="Cambria Math" w:hAnsi="Cambria Math" w:cs="Times New Roman"/>
+                    </w:rPr>
+                    <m:t>θ</m:t>
+                  </m:r>
+                </m:e>
+                <m:sub>
+                  <m:r>
+                    <w:rPr>
+                      <w:rFonts w:ascii="Cambria Math" w:hAnsi="Cambria Math" w:cs="Times New Roman"/>
+                    </w:rPr>
+                    <m:t>object</m:t>
+                  </m:r>
+                </m:sub>
+              </m:sSub>
+            </m:num>
+            <m:den>
+              <m:r>
+                <w:rPr>
+                  <w:rFonts w:ascii="Cambria Math" w:hAnsi="Cambria Math" w:cs="Times New Roman"/>
+                </w:rPr>
+                <m:t>L</m:t>
+              </m:r>
+            </m:den>
+          </m:f>
+        </m:oMath>
+      </m:oMathPara>
+    </w:p>
+    <w:p>
+      <w:pPr>
+        <w:pStyle w:val="ListParagraph"/>
+        <w:spacing w:line="480" w:lineRule="auto"/>
+        <w:jc w:val="center"/>
+        <w:rPr>
+          <w:rFonts w:ascii="Times New Roman" w:hAnsi="Times New Roman" w:cs="Times New Roman"/>
+          <w:i/>
+        </w:rPr>
+      </w:pPr>
+      <w:r>
+        <w:rPr>
+          <w:rFonts w:ascii="Times New Roman" w:hAnsi="Times New Roman" w:cs="Times New Roman"/>
+          <w:i/>
+        </w:rPr>
+        <w:drawing>
+          <wp:inline distT="0" distB="0" distL="0" distR="0" wp14:anchorId="6E4C3AEF" wp14:editId="14EA5A6C">
+            <wp:extent cx="1657531" cy="2417233"/>
+            <wp:effectExtent l="0" t="0" r="0" b="0"/>
+            <wp:docPr id="1817692480" name="Picture 1" descr="A drawing of a circle with arrows and a red circle&#10;&#10;Description automatically generated"/>
+            <wp:cNvGraphicFramePr>
+              <a:graphicFrameLocks xmlns:a="http://schemas.openxmlformats.org/drawingml/2006/main" noChangeAspect="1"/>
+            </wp:cNvGraphicFramePr>
+            <a:graphic xmlns:a="http://schemas.openxmlformats.org/drawingml/2006/main">
+              <a:graphicData uri="http://schemas.openxmlformats.org/drawingml/2006/picture">
+                <pic:pic xmlns:pic="http://schemas.openxmlformats.org/drawingml/2006/picture">
+                  <pic:nvPicPr>
+                    <pic:cNvPr id="1817692480" name="Picture 1" descr="A drawing of a circle with arrows and a red circle&#10;&#10;Description automatically generated"/>
+                    <pic:cNvPicPr/>
+                  </pic:nvPicPr>
+                  <pic:blipFill>
+                    <a:blip r:embed="rId5"/>
+                    <a:stretch>
+                      <a:fillRect/>
+                    </a:stretch>
+                  </pic:blipFill>
+                  <pic:spPr>
+                    <a:xfrm>
+                      <a:off x="0" y="0"/>
+                      <a:ext cx="1672848" cy="2439570"/>
+                    </a:xfrm>
+                    <a:prstGeom prst="rect">
+                      <a:avLst/>
+                    </a:prstGeom>
+                  </pic:spPr>
+                </pic:pic>
+              </a:graphicData>
+            </a:graphic>
+          </wp:inline>
+        </w:drawing>
+      </w:r>
+    </w:p>
+    <w:p>
+      <w:pPr>
+        <w:pStyle w:val="ListParagraph"/>
+        <w:spacing w:line="480" w:lineRule="auto"/>
+        <w:jc w:val="center"/>
+        <w:rPr>
+          <w:rFonts w:ascii="Times New Roman" w:hAnsi="Times New Roman" w:cs="Times New Roman"/>
+          <w:i/>
+        </w:rPr>
+      </w:pPr>
+    </w:p>
+    <w:p>
+      <w:pPr>
+        <w:pStyle w:val="ListParagraph"/>
+        <w:spacing w:line="480" w:lineRule="auto"/>
+        <w:jc w:val="center"/>
+        <w:rPr>
+          <w:rFonts w:ascii="Times New Roman" w:hAnsi="Times New Roman" w:cs="Times New Roman" w:hint="eastAsia"/>
+        </w:rPr>
+      </w:pPr>
     </w:p>
     <w:sectPr>
       <w:pgSz w:w="12240" w:h="15840"/>
@@ -1248,6 +3139,16 @@
       <w:contextualSpacing/>
     </w:pPr>
   </w:style>
+  <w:style w:type="character" w:styleId="PlaceholderText">
+    <w:name w:val="Placeholder Text"/>
+    <w:basedOn w:val="DefaultParagraphFont"/>
+    <w:uiPriority w:val="99"/>
+    <w:semiHidden/>
+    <w:rsid w:val="00C92DDA"/>
+    <w:rPr>
+      <w:color w:val="808080"/>
+    </w:rPr>
+  </w:style>
 </w:styles>
 </file>
 

</xml_diff>

<commit_message>
Lab 4 Scripts Update
</commit_message>
<xml_diff>
--- a/Lab Submission Material/Lab 3/Lab3 Write-Ups.docx
+++ b/Lab Submission Material/Lab 3/Lab3 Write-Ups.docx
@@ -1,6 +1,6 @@
 
 <file path=word/document.xml><?xml version="1.0" encoding="utf-8"?>
-<w:document xmlns:wpc="http://schemas.microsoft.com/office/word/2010/wordprocessingCanvas" xmlns:cx="http://schemas.microsoft.com/office/drawing/2014/chartex" xmlns:cx1="http://schemas.microsoft.com/office/drawing/2015/9/8/chartex" xmlns:cx2="http://schemas.microsoft.com/office/drawing/2015/10/21/chartex" xmlns:cx3="http://schemas.microsoft.com/office/drawing/2016/5/9/chartex" xmlns:cx4="http://schemas.microsoft.com/office/drawing/2016/5/10/chartex" xmlns:cx5="http://schemas.microsoft.com/office/drawing/2016/5/11/chartex" xmlns:cx6="http://schemas.microsoft.com/office/drawing/2016/5/12/chartex" xmlns:cx7="http://schemas.microsoft.com/office/drawing/2016/5/13/chartex" xmlns:cx8="http://schemas.microsoft.com/office/drawing/2016/5/14/chartex" xmlns:mc="http://schemas.openxmlformats.org/markup-compatibility/2006" xmlns:aink="http://schemas.microsoft.com/office/drawing/2016/ink" xmlns:am3d="http://schemas.microsoft.com/office/drawing/2017/model3d" xmlns:o="urn:schemas-microsoft-com:office:office" xmlns:oel="http://schemas.microsoft.com/office/2019/extlst" xmlns:r="http://schemas.openxmlformats.org/officeDocument/2006/relationships" xmlns:m="http://schemas.openxmlformats.org/officeDocument/2006/math" xmlns:v="urn:schemas-microsoft-com:vml" xmlns:wp14="http://schemas.microsoft.com/office/word/2010/wordprocessingDrawing" xmlns:wp="http://schemas.openxmlformats.org/drawingml/2006/wordprocessingDrawing" xmlns:w10="urn:schemas-microsoft-com:office:word" xmlns:w="http://schemas.openxmlformats.org/wordprocessingml/2006/main" xmlns:w14="http://schemas.microsoft.com/office/word/2010/wordml" xmlns:w15="http://schemas.microsoft.com/office/word/2012/wordml" xmlns:w16cex="http://schemas.microsoft.com/office/word/2018/wordml/cex" xmlns:w16cid="http://schemas.microsoft.com/office/word/2016/wordml/cid" xmlns:w16="http://schemas.microsoft.com/office/word/2018/wordml" xmlns:w16du="http://schemas.microsoft.com/office/word/2023/wordml/word16du" xmlns:w16sdtdh="http://schemas.microsoft.com/office/word/2020/wordml/sdtdatahash" xmlns:w16se="http://schemas.microsoft.com/office/word/2015/wordml/symex" xmlns:wpg="http://schemas.microsoft.com/office/word/2010/wordprocessingGroup" xmlns:wpi="http://schemas.microsoft.com/office/word/2010/wordprocessingInk" xmlns:wne="http://schemas.microsoft.com/office/word/2006/wordml" xmlns:wps="http://schemas.microsoft.com/office/word/2010/wordprocessingShape" mc:Ignorable="w14 w15 w16se w16cid w16 w16cex w16sdtdh wp14">
+<w:document xmlns:wpc="http://schemas.microsoft.com/office/word/2010/wordprocessingCanvas" xmlns:cx="http://schemas.microsoft.com/office/drawing/2014/chartex" xmlns:cx1="http://schemas.microsoft.com/office/drawing/2015/9/8/chartex" xmlns:cx2="http://schemas.microsoft.com/office/drawing/2015/10/21/chartex" xmlns:cx3="http://schemas.microsoft.com/office/drawing/2016/5/9/chartex" xmlns:cx4="http://schemas.microsoft.com/office/drawing/2016/5/10/chartex" xmlns:cx5="http://schemas.microsoft.com/office/drawing/2016/5/11/chartex" xmlns:cx6="http://schemas.microsoft.com/office/drawing/2016/5/12/chartex" xmlns:cx7="http://schemas.microsoft.com/office/drawing/2016/5/13/chartex" xmlns:cx8="http://schemas.microsoft.com/office/drawing/2016/5/14/chartex" xmlns:mc="http://schemas.openxmlformats.org/markup-compatibility/2006" xmlns:aink="http://schemas.microsoft.com/office/drawing/2016/ink" xmlns:am3d="http://schemas.microsoft.com/office/drawing/2017/model3d" xmlns:o="urn:schemas-microsoft-com:office:office" xmlns:oel="http://schemas.microsoft.com/office/2019/extlst" xmlns:r="http://schemas.openxmlformats.org/officeDocument/2006/relationships" xmlns:m="http://schemas.openxmlformats.org/officeDocument/2006/math" xmlns:v="urn:schemas-microsoft-com:vml" xmlns:wp14="http://schemas.microsoft.com/office/word/2010/wordprocessingDrawing" xmlns:wp="http://schemas.openxmlformats.org/drawingml/2006/wordprocessingDrawing" xmlns:w10="urn:schemas-microsoft-com:office:word" xmlns:w="http://schemas.openxmlformats.org/wordprocessingml/2006/main" xmlns:w14="http://schemas.microsoft.com/office/word/2010/wordml" xmlns:w15="http://schemas.microsoft.com/office/word/2012/wordml" xmlns:w16cex="http://schemas.microsoft.com/office/word/2018/wordml/cex" xmlns:w16cid="http://schemas.microsoft.com/office/word/2016/wordml/cid" xmlns:w16="http://schemas.microsoft.com/office/word/2018/wordml" xmlns:w16sdtdh="http://schemas.microsoft.com/office/word/2020/wordml/sdtdatahash" xmlns:w16se="http://schemas.microsoft.com/office/word/2015/wordml/symex" xmlns:wpg="http://schemas.microsoft.com/office/word/2010/wordprocessingGroup" xmlns:wpi="http://schemas.microsoft.com/office/word/2010/wordprocessingInk" xmlns:wne="http://schemas.microsoft.com/office/word/2006/wordml" xmlns:wps="http://schemas.microsoft.com/office/word/2010/wordprocessingShape" mc:Ignorable="w14 w15 w16se w16cid w16 w16cex w16sdtdh wp14">
   <w:body>
     <w:p>
       <w:pPr>
@@ -29,19 +29,11 @@
           <w:rFonts w:ascii="Times New Roman" w:hAnsi="Times New Roman" w:cs="Times New Roman"/>
         </w:rPr>
       </w:pPr>
-      <w:proofErr w:type="spellStart"/>
-      <w:r>
-        <w:rPr>
-          <w:rFonts w:ascii="Times New Roman" w:hAnsi="Times New Roman" w:cs="Times New Roman"/>
-        </w:rPr>
-        <w:t>Hanyao</w:t>
-      </w:r>
-      <w:proofErr w:type="spellEnd"/>
-      <w:r>
-        <w:rPr>
-          <w:rFonts w:ascii="Times New Roman" w:hAnsi="Times New Roman" w:cs="Times New Roman"/>
-        </w:rPr>
-        <w:t xml:space="preserve"> Guo, Yifei Du, Team 12</w:t>
+      <w:r>
+        <w:rPr>
+          <w:rFonts w:ascii="Times New Roman" w:hAnsi="Times New Roman" w:cs="Times New Roman"/>
+        </w:rPr>
+        <w:t>Hanyao Guo, Yifei Du, Team 12</w:t>
       </w:r>
     </w:p>
     <w:p>
@@ -477,6 +469,18 @@
         </w:rPr>
         <w:t xml:space="preserve"> to smooth the robot movement and reduce overshoot.</w:t>
       </w:r>
+      <w:r>
+        <w:rPr>
+          <w:rFonts w:ascii="Times New Roman" w:hAnsi="Times New Roman" w:cs="Times New Roman"/>
+        </w:rPr>
+        <w:t xml:space="preserve"> However, with only proportional control feedback we are able to achieve acceptable robot performance, </w:t>
+      </w:r>
+      <w:r>
+        <w:rPr>
+          <w:rFonts w:ascii="Times New Roman" w:hAnsi="Times New Roman" w:cs="Times New Roman"/>
+        </w:rPr>
+        <w:t xml:space="preserve">no integration control is implemented in the code. </w:t>
+      </w:r>
     </w:p>
     <w:p>
       <w:pPr>
@@ -512,13 +516,81 @@
         <w:rPr>
           <w:rFonts w:ascii="Times New Roman" w:hAnsi="Times New Roman" w:cs="Times New Roman"/>
         </w:rPr>
-        <w:t>setup upper/lower limits for Ki and set</w:t>
-      </w:r>
-      <w:r>
-        <w:rPr>
-          <w:rFonts w:ascii="Times New Roman" w:hAnsi="Times New Roman" w:cs="Times New Roman"/>
-        </w:rPr>
-        <w:t xml:space="preserve"> Ki to zero every time the input is saturated. </w:t>
+        <w:t xml:space="preserve">setup upper/lower limits for </w:t>
+      </w:r>
+      <m:oMath>
+        <m:sSub>
+          <m:sSubPr>
+            <m:ctrlPr>
+              <w:rPr>
+                <w:rFonts w:ascii="Cambria Math" w:hAnsi="Cambria Math" w:cs="Times New Roman"/>
+                <w:i/>
+              </w:rPr>
+            </m:ctrlPr>
+          </m:sSubPr>
+          <m:e>
+            <m:r>
+              <w:rPr>
+                <w:rFonts w:ascii="Cambria Math" w:hAnsi="Cambria Math" w:cs="Times New Roman"/>
+              </w:rPr>
+              <m:t>K</m:t>
+            </m:r>
+          </m:e>
+          <m:sub>
+            <m:r>
+              <w:rPr>
+                <w:rFonts w:ascii="Cambria Math" w:hAnsi="Cambria Math" w:cs="Times New Roman"/>
+              </w:rPr>
+              <m:t>i</m:t>
+            </m:r>
+          </m:sub>
+        </m:sSub>
+      </m:oMath>
+      <w:r>
+        <w:rPr>
+          <w:rFonts w:ascii="Times New Roman" w:hAnsi="Times New Roman" w:cs="Times New Roman"/>
+        </w:rPr>
+        <w:t xml:space="preserve"> and set</w:t>
+      </w:r>
+      <w:r>
+        <w:rPr>
+          <w:rFonts w:ascii="Times New Roman" w:hAnsi="Times New Roman" w:cs="Times New Roman"/>
+        </w:rPr>
+        <w:t xml:space="preserve"> </w:t>
+      </w:r>
+      <m:oMath>
+        <m:sSub>
+          <m:sSubPr>
+            <m:ctrlPr>
+              <w:rPr>
+                <w:rFonts w:ascii="Cambria Math" w:hAnsi="Cambria Math" w:cs="Times New Roman"/>
+                <w:i/>
+              </w:rPr>
+            </m:ctrlPr>
+          </m:sSubPr>
+          <m:e>
+            <m:r>
+              <w:rPr>
+                <w:rFonts w:ascii="Cambria Math" w:hAnsi="Cambria Math" w:cs="Times New Roman"/>
+              </w:rPr>
+              <m:t>K</m:t>
+            </m:r>
+          </m:e>
+          <m:sub>
+            <m:r>
+              <w:rPr>
+                <w:rFonts w:ascii="Cambria Math" w:hAnsi="Cambria Math" w:cs="Times New Roman"/>
+              </w:rPr>
+              <m:t>i</m:t>
+            </m:r>
+          </m:sub>
+        </m:sSub>
+      </m:oMath>
+      <w:r>
+        <w:rPr>
+          <w:rFonts w:ascii="Times New Roman" w:hAnsi="Times New Roman" w:cs="Times New Roman"/>
+        </w:rPr>
+        <w:t xml:space="preserve"> to zero every time the input is saturated. </w:t>
       </w:r>
       <w:r>
         <w:rPr>
@@ -566,16 +638,37 @@
         <w:rPr>
           <w:rFonts w:ascii="Times New Roman" w:hAnsi="Times New Roman" w:cs="Times New Roman"/>
         </w:rPr>
+        <w:lastRenderedPageBreak/>
         <w:t xml:space="preserve">proportional control, we can experimentally determine the </w:t>
       </w:r>
-      <w:proofErr w:type="spellStart"/>
-      <w:r>
-        <w:rPr>
-          <w:rFonts w:ascii="Times New Roman" w:hAnsi="Times New Roman" w:cs="Times New Roman"/>
-        </w:rPr>
-        <w:t>Kp</w:t>
-      </w:r>
-      <w:proofErr w:type="spellEnd"/>
+      <m:oMath>
+        <m:sSub>
+          <m:sSubPr>
+            <m:ctrlPr>
+              <w:rPr>
+                <w:rFonts w:ascii="Cambria Math" w:hAnsi="Cambria Math" w:cs="Times New Roman"/>
+                <w:i/>
+              </w:rPr>
+            </m:ctrlPr>
+          </m:sSubPr>
+          <m:e>
+            <m:r>
+              <w:rPr>
+                <w:rFonts w:ascii="Cambria Math" w:hAnsi="Cambria Math" w:cs="Times New Roman"/>
+              </w:rPr>
+              <m:t>K</m:t>
+            </m:r>
+          </m:e>
+          <m:sub>
+            <m:r>
+              <w:rPr>
+                <w:rFonts w:ascii="Cambria Math" w:hAnsi="Cambria Math" w:cs="Times New Roman"/>
+              </w:rPr>
+              <m:t>p</m:t>
+            </m:r>
+          </m:sub>
+        </m:sSub>
+      </m:oMath>
       <w:r>
         <w:rPr>
           <w:rFonts w:ascii="Times New Roman" w:hAnsi="Times New Roman" w:cs="Times New Roman"/>
@@ -617,7 +710,6 @@
         <w:rPr>
           <w:rFonts w:ascii="Times New Roman" w:hAnsi="Times New Roman" w:cs="Times New Roman"/>
         </w:rPr>
-        <w:lastRenderedPageBreak/>
         <w:t>A system is unstable when it</w:t>
       </w:r>
       <w:r>
@@ -715,8 +807,8 @@
     <w:p>
       <w:pPr>
         <w:pStyle w:val="ListParagraph"/>
-        <w:shd w:val="clear" w:color="auto" w:fill="1F1F1F"/>
-        <w:spacing w:line="270" w:lineRule="atLeast"/>
+        <w:shd w:val="clear" w:color="auto" w:fill="FFFFFF" w:themeFill="background1"/>
+        <w:spacing w:line="480" w:lineRule="auto"/>
         <w:rPr>
           <w:rFonts w:ascii="Times New Roman" w:hAnsi="Times New Roman" w:cs="Times New Roman"/>
           <w:color w:val="70AD47" w:themeColor="accent6"/>
@@ -1023,13 +1115,7 @@
             <w:rPr>
               <w:rFonts w:ascii="Cambria Math" w:hAnsi="Cambria Math" w:cs="Times New Roman"/>
             </w:rPr>
-            <m:t>=</m:t>
-          </m:r>
-          <m:r>
-            <w:rPr>
-              <w:rFonts w:ascii="Cambria Math" w:hAnsi="Cambria Math" w:cs="Times New Roman"/>
-            </w:rPr>
-            <m:t>-</m:t>
+            <m:t>=-</m:t>
           </m:r>
           <m:d>
             <m:dPr>
@@ -1242,13 +1328,7 @@
             <w:rPr>
               <w:rFonts w:ascii="Cambria Math" w:hAnsi="Cambria Math" w:cs="Times New Roman"/>
             </w:rPr>
-            <m:t>=</m:t>
-          </m:r>
-          <m:r>
-            <w:rPr>
-              <w:rFonts w:ascii="Cambria Math" w:hAnsi="Cambria Math" w:cs="Times New Roman"/>
-            </w:rPr>
-            <m:t>-</m:t>
+            <m:t>=-</m:t>
           </m:r>
           <m:d>
             <m:dPr>
@@ -1344,13 +1424,7 @@
             <w:rPr>
               <w:rFonts w:ascii="Cambria Math" w:hAnsi="Cambria Math" w:cs="Times New Roman"/>
             </w:rPr>
-            <m:t>∙</m:t>
-          </m:r>
-          <m:r>
-            <w:rPr>
-              <w:rFonts w:ascii="Cambria Math" w:hAnsi="Cambria Math" w:cs="Times New Roman"/>
-            </w:rPr>
-            <m:t>0.7</m:t>
+            <m:t>∙0.7</m:t>
           </m:r>
           <m:sSub>
             <m:sSubPr>
@@ -1431,7 +1505,7 @@
         <w:spacing w:line="480" w:lineRule="auto"/>
         <w:jc w:val="center"/>
         <w:rPr>
-          <w:rFonts w:ascii="Times New Roman" w:hAnsi="Times New Roman" w:cs="Times New Roman" w:hint="eastAsia"/>
+          <w:rFonts w:ascii="Times New Roman" w:hAnsi="Times New Roman" w:cs="Times New Roman"/>
           <w:i/>
         </w:rPr>
       </w:pPr>
@@ -1716,14 +1790,18 @@
         </w:rPr>
         <w:t xml:space="preserve">of </w:t>
       </w:r>
-      <w:proofErr w:type="spellStart"/>
       <w:r>
         <w:rPr>
           <w:rFonts w:ascii="Times New Roman" w:hAnsi="Times New Roman" w:cs="Times New Roman"/>
         </w:rPr>
         <w:t>LaserScan.ranges</w:t>
       </w:r>
-      <w:proofErr w:type="spellEnd"/>
+      <w:r>
+        <w:rPr>
+          <w:rFonts w:ascii="Times New Roman" w:hAnsi="Times New Roman" w:cs="Times New Roman"/>
+        </w:rPr>
+        <w:t>[]</w:t>
+      </w:r>
       <w:r>
         <w:rPr>
           <w:rFonts w:ascii="Times New Roman" w:hAnsi="Times New Roman" w:cs="Times New Roman"/>
@@ -1853,13 +1931,7 @@
             <w:rPr>
               <w:rFonts w:ascii="Cambria Math" w:hAnsi="Cambria Math" w:cs="Times New Roman"/>
             </w:rPr>
-            <m:t>=</m:t>
-          </m:r>
-          <m:r>
-            <w:rPr>
-              <w:rFonts w:ascii="Cambria Math" w:hAnsi="Cambria Math" w:cs="Times New Roman"/>
-            </w:rPr>
-            <m:t>round</m:t>
+            <m:t>=round</m:t>
           </m:r>
           <m:d>
             <m:dPr>
@@ -1941,13 +2013,7 @@
                 <w:rPr>
                   <w:rFonts w:ascii="Cambria Math" w:hAnsi="Cambria Math" w:cs="Times New Roman"/>
                 </w:rPr>
-                <m:t>∙</m:t>
-              </m:r>
-              <m:r>
-                <w:rPr>
-                  <w:rFonts w:ascii="Cambria Math" w:hAnsi="Cambria Math" w:cs="Times New Roman"/>
-                </w:rPr>
-                <m:t>1.0</m:t>
+                <m:t>∙1.0</m:t>
               </m:r>
             </m:e>
           </m:d>
@@ -2078,13 +2144,7 @@
                 <w:rPr>
                   <w:rFonts w:ascii="Cambria Math" w:hAnsi="Cambria Math" w:cs="Times New Roman"/>
                 </w:rPr>
-                <m:t>∙</m:t>
-              </m:r>
-              <m:r>
-                <w:rPr>
-                  <w:rFonts w:ascii="Cambria Math" w:hAnsi="Cambria Math" w:cs="Times New Roman"/>
-                </w:rPr>
-                <m:t>1.0</m:t>
+                <m:t>∙1.0</m:t>
               </m:r>
             </m:e>
           </m:d>
@@ -2103,7 +2163,6 @@
         <w:rPr>
           <w:rFonts w:ascii="Times New Roman" w:hAnsi="Times New Roman" w:cs="Times New Roman"/>
         </w:rPr>
-        <w:lastRenderedPageBreak/>
         <w:t xml:space="preserve">The distance </w:t>
       </w:r>
       <m:oMath>
@@ -2257,13 +2316,7 @@
               <w:rPr>
                 <w:rFonts w:ascii="Cambria Math" w:hAnsi="Cambria Math" w:cs="Times New Roman"/>
               </w:rPr>
-              <m:t>d</m:t>
-            </m:r>
-            <m:r>
-              <w:rPr>
-                <w:rFonts w:ascii="Cambria Math" w:hAnsi="Cambria Math" w:cs="Times New Roman"/>
-              </w:rPr>
-              <m:t>esired</m:t>
+              <m:t>desired</m:t>
             </m:r>
           </m:sub>
         </m:sSub>
@@ -2272,7 +2325,19 @@
         <w:rPr>
           <w:rFonts w:ascii="Times New Roman" w:hAnsi="Times New Roman" w:cs="Times New Roman"/>
         </w:rPr>
-        <w:t xml:space="preserve"> from the object. </w:t>
+        <w:t xml:space="preserve"> from the object</w:t>
+      </w:r>
+      <w:r>
+        <w:rPr>
+          <w:rFonts w:ascii="Times New Roman" w:hAnsi="Times New Roman" w:cs="Times New Roman"/>
+        </w:rPr>
+        <w:t xml:space="preserve"> as shown in Figure 1</w:t>
+      </w:r>
+      <w:r>
+        <w:rPr>
+          <w:rFonts w:ascii="Times New Roman" w:hAnsi="Times New Roman" w:cs="Times New Roman"/>
+        </w:rPr>
+        <w:t xml:space="preserve">. </w:t>
       </w:r>
     </w:p>
     <w:p>
@@ -2301,13 +2366,7 @@
                 <w:rPr>
                   <w:rFonts w:ascii="Cambria Math" w:hAnsi="Cambria Math" w:cs="Times New Roman"/>
                 </w:rPr>
-                <m:t>tan</m:t>
-              </m:r>
-              <m:r>
-                <w:rPr>
-                  <w:rFonts w:ascii="Cambria Math" w:hAnsi="Cambria Math" w:cs="Times New Roman"/>
-                </w:rPr>
-                <m:t>θ</m:t>
+                <m:t>tanθ</m:t>
               </m:r>
             </m:e>
             <m:sub>
@@ -2370,13 +2429,7 @@
             <w:rPr>
               <w:rFonts w:ascii="Cambria Math" w:hAnsi="Cambria Math" w:cs="Times New Roman"/>
             </w:rPr>
-            <m:t>v</m:t>
-          </m:r>
-          <m:r>
-            <w:rPr>
-              <w:rFonts w:ascii="Cambria Math" w:hAnsi="Cambria Math" w:cs="Times New Roman"/>
-            </w:rPr>
-            <m:t>=</m:t>
+            <m:t>v=</m:t>
           </m:r>
           <m:sSub>
             <m:sSubPr>
@@ -2461,13 +2514,7 @@
             <w:rPr>
               <w:rFonts w:ascii="Cambria Math" w:hAnsi="Cambria Math" w:cs="Times New Roman"/>
             </w:rPr>
-            <m:t>ω</m:t>
-          </m:r>
-          <m:r>
-            <w:rPr>
-              <w:rFonts w:ascii="Cambria Math" w:hAnsi="Cambria Math" w:cs="Times New Roman"/>
-            </w:rPr>
-            <m:t>=</m:t>
+            <m:t>ω=</m:t>
           </m:r>
           <m:f>
             <m:fPr>
@@ -2538,6 +2585,7 @@
         <w:rPr>
           <w:rFonts w:ascii="Times New Roman" w:hAnsi="Times New Roman" w:cs="Times New Roman"/>
           <w:i/>
+          <w:noProof/>
         </w:rPr>
         <w:drawing>
           <wp:inline distT="0" distB="0" distL="0" distR="0" wp14:anchorId="6E4C3AEF" wp14:editId="14EA5A6C">
@@ -2555,7 +2603,7 @@
                     <pic:cNvPicPr/>
                   </pic:nvPicPr>
                   <pic:blipFill>
-                    <a:blip r:embed="rId5"/>
+                    <a:blip r:embed="rId7"/>
                     <a:stretch>
                       <a:fillRect/>
                     </a:stretch>
@@ -2586,6 +2634,13 @@
           <w:i/>
         </w:rPr>
       </w:pPr>
+      <w:r>
+        <w:rPr>
+          <w:rFonts w:ascii="Times New Roman" w:hAnsi="Times New Roman" w:cs="Times New Roman"/>
+          <w:i/>
+        </w:rPr>
+        <w:t>Figure 1</w:t>
+      </w:r>
     </w:p>
     <w:p>
       <w:pPr>
@@ -2593,7 +2648,7 @@
         <w:spacing w:line="480" w:lineRule="auto"/>
         <w:jc w:val="center"/>
         <w:rPr>
-          <w:rFonts w:ascii="Times New Roman" w:hAnsi="Times New Roman" w:cs="Times New Roman" w:hint="eastAsia"/>
+          <w:rFonts w:ascii="Times New Roman" w:hAnsi="Times New Roman" w:cs="Times New Roman"/>
         </w:rPr>
       </w:pPr>
     </w:p>
@@ -2607,8 +2662,46 @@
 </w:document>
 </file>
 
+<file path=word/endnotes.xml><?xml version="1.0" encoding="utf-8"?>
+<w:endnotes xmlns:wpc="http://schemas.microsoft.com/office/word/2010/wordprocessingCanvas" xmlns:cx="http://schemas.microsoft.com/office/drawing/2014/chartex" xmlns:cx1="http://schemas.microsoft.com/office/drawing/2015/9/8/chartex" xmlns:cx2="http://schemas.microsoft.com/office/drawing/2015/10/21/chartex" xmlns:cx3="http://schemas.microsoft.com/office/drawing/2016/5/9/chartex" xmlns:cx4="http://schemas.microsoft.com/office/drawing/2016/5/10/chartex" xmlns:cx5="http://schemas.microsoft.com/office/drawing/2016/5/11/chartex" xmlns:cx6="http://schemas.microsoft.com/office/drawing/2016/5/12/chartex" xmlns:cx7="http://schemas.microsoft.com/office/drawing/2016/5/13/chartex" xmlns:cx8="http://schemas.microsoft.com/office/drawing/2016/5/14/chartex" xmlns:mc="http://schemas.openxmlformats.org/markup-compatibility/2006" xmlns:aink="http://schemas.microsoft.com/office/drawing/2016/ink" xmlns:am3d="http://schemas.microsoft.com/office/drawing/2017/model3d" xmlns:o="urn:schemas-microsoft-com:office:office" xmlns:oel="http://schemas.microsoft.com/office/2019/extlst" xmlns:r="http://schemas.openxmlformats.org/officeDocument/2006/relationships" xmlns:m="http://schemas.openxmlformats.org/officeDocument/2006/math" xmlns:v="urn:schemas-microsoft-com:vml" xmlns:wp14="http://schemas.microsoft.com/office/word/2010/wordprocessingDrawing" xmlns:wp="http://schemas.openxmlformats.org/drawingml/2006/wordprocessingDrawing" xmlns:w10="urn:schemas-microsoft-com:office:word" xmlns:w="http://schemas.openxmlformats.org/wordprocessingml/2006/main" xmlns:w14="http://schemas.microsoft.com/office/word/2010/wordml" xmlns:w15="http://schemas.microsoft.com/office/word/2012/wordml" xmlns:w16cex="http://schemas.microsoft.com/office/word/2018/wordml/cex" xmlns:w16cid="http://schemas.microsoft.com/office/word/2016/wordml/cid" xmlns:w16="http://schemas.microsoft.com/office/word/2018/wordml" xmlns:w16sdtdh="http://schemas.microsoft.com/office/word/2020/wordml/sdtdatahash" xmlns:w16se="http://schemas.microsoft.com/office/word/2015/wordml/symex" xmlns:wpg="http://schemas.microsoft.com/office/word/2010/wordprocessingGroup" xmlns:wpi="http://schemas.microsoft.com/office/word/2010/wordprocessingInk" xmlns:wne="http://schemas.microsoft.com/office/word/2006/wordml" xmlns:wps="http://schemas.microsoft.com/office/word/2010/wordprocessingShape" mc:Ignorable="w14 w15 w16se w16cid w16 w16cex w16sdtdh wp14">
+  <w:endnote w:type="separator" w:id="-1">
+    <w:p>
+      <w:r>
+        <w:separator/>
+      </w:r>
+    </w:p>
+  </w:endnote>
+  <w:endnote w:type="continuationSeparator" w:id="0">
+    <w:p>
+      <w:r>
+        <w:continuationSeparator/>
+      </w:r>
+    </w:p>
+  </w:endnote>
+</w:endnotes>
+</file>
+
+<file path=word/footnotes.xml><?xml version="1.0" encoding="utf-8"?>
+<w:footnotes xmlns:wpc="http://schemas.microsoft.com/office/word/2010/wordprocessingCanvas" xmlns:cx="http://schemas.microsoft.com/office/drawing/2014/chartex" xmlns:cx1="http://schemas.microsoft.com/office/drawing/2015/9/8/chartex" xmlns:cx2="http://schemas.microsoft.com/office/drawing/2015/10/21/chartex" xmlns:cx3="http://schemas.microsoft.com/office/drawing/2016/5/9/chartex" xmlns:cx4="http://schemas.microsoft.com/office/drawing/2016/5/10/chartex" xmlns:cx5="http://schemas.microsoft.com/office/drawing/2016/5/11/chartex" xmlns:cx6="http://schemas.microsoft.com/office/drawing/2016/5/12/chartex" xmlns:cx7="http://schemas.microsoft.com/office/drawing/2016/5/13/chartex" xmlns:cx8="http://schemas.microsoft.com/office/drawing/2016/5/14/chartex" xmlns:mc="http://schemas.openxmlformats.org/markup-compatibility/2006" xmlns:aink="http://schemas.microsoft.com/office/drawing/2016/ink" xmlns:am3d="http://schemas.microsoft.com/office/drawing/2017/model3d" xmlns:o="urn:schemas-microsoft-com:office:office" xmlns:oel="http://schemas.microsoft.com/office/2019/extlst" xmlns:r="http://schemas.openxmlformats.org/officeDocument/2006/relationships" xmlns:m="http://schemas.openxmlformats.org/officeDocument/2006/math" xmlns:v="urn:schemas-microsoft-com:vml" xmlns:wp14="http://schemas.microsoft.com/office/word/2010/wordprocessingDrawing" xmlns:wp="http://schemas.openxmlformats.org/drawingml/2006/wordprocessingDrawing" xmlns:w10="urn:schemas-microsoft-com:office:word" xmlns:w="http://schemas.openxmlformats.org/wordprocessingml/2006/main" xmlns:w14="http://schemas.microsoft.com/office/word/2010/wordml" xmlns:w15="http://schemas.microsoft.com/office/word/2012/wordml" xmlns:w16cex="http://schemas.microsoft.com/office/word/2018/wordml/cex" xmlns:w16cid="http://schemas.microsoft.com/office/word/2016/wordml/cid" xmlns:w16="http://schemas.microsoft.com/office/word/2018/wordml" xmlns:w16sdtdh="http://schemas.microsoft.com/office/word/2020/wordml/sdtdatahash" xmlns:w16se="http://schemas.microsoft.com/office/word/2015/wordml/symex" xmlns:wpg="http://schemas.microsoft.com/office/word/2010/wordprocessingGroup" xmlns:wpi="http://schemas.microsoft.com/office/word/2010/wordprocessingInk" xmlns:wne="http://schemas.microsoft.com/office/word/2006/wordml" xmlns:wps="http://schemas.microsoft.com/office/word/2010/wordprocessingShape" mc:Ignorable="w14 w15 w16se w16cid w16 w16cex w16sdtdh wp14">
+  <w:footnote w:type="separator" w:id="-1">
+    <w:p>
+      <w:r>
+        <w:separator/>
+      </w:r>
+    </w:p>
+  </w:footnote>
+  <w:footnote w:type="continuationSeparator" w:id="0">
+    <w:p>
+      <w:r>
+        <w:continuationSeparator/>
+      </w:r>
+    </w:p>
+  </w:footnote>
+</w:footnotes>
+</file>
+
 <file path=word/numbering.xml><?xml version="1.0" encoding="utf-8"?>
-<w:numbering xmlns:wpc="http://schemas.microsoft.com/office/word/2010/wordprocessingCanvas" xmlns:cx="http://schemas.microsoft.com/office/drawing/2014/chartex" xmlns:cx1="http://schemas.microsoft.com/office/drawing/2015/9/8/chartex" xmlns:cx2="http://schemas.microsoft.com/office/drawing/2015/10/21/chartex" xmlns:cx3="http://schemas.microsoft.com/office/drawing/2016/5/9/chartex" xmlns:cx4="http://schemas.microsoft.com/office/drawing/2016/5/10/chartex" xmlns:cx5="http://schemas.microsoft.com/office/drawing/2016/5/11/chartex" xmlns:cx6="http://schemas.microsoft.com/office/drawing/2016/5/12/chartex" xmlns:cx7="http://schemas.microsoft.com/office/drawing/2016/5/13/chartex" xmlns:cx8="http://schemas.microsoft.com/office/drawing/2016/5/14/chartex" xmlns:mc="http://schemas.openxmlformats.org/markup-compatibility/2006" xmlns:aink="http://schemas.microsoft.com/office/drawing/2016/ink" xmlns:am3d="http://schemas.microsoft.com/office/drawing/2017/model3d" xmlns:o="urn:schemas-microsoft-com:office:office" xmlns:oel="http://schemas.microsoft.com/office/2019/extlst" xmlns:r="http://schemas.openxmlformats.org/officeDocument/2006/relationships" xmlns:m="http://schemas.openxmlformats.org/officeDocument/2006/math" xmlns:v="urn:schemas-microsoft-com:vml" xmlns:wp14="http://schemas.microsoft.com/office/word/2010/wordprocessingDrawing" xmlns:wp="http://schemas.openxmlformats.org/drawingml/2006/wordprocessingDrawing" xmlns:w10="urn:schemas-microsoft-com:office:word" xmlns:w="http://schemas.openxmlformats.org/wordprocessingml/2006/main" xmlns:w14="http://schemas.microsoft.com/office/word/2010/wordml" xmlns:w15="http://schemas.microsoft.com/office/word/2012/wordml" xmlns:w16cex="http://schemas.microsoft.com/office/word/2018/wordml/cex" xmlns:w16cid="http://schemas.microsoft.com/office/word/2016/wordml/cid" xmlns:w16="http://schemas.microsoft.com/office/word/2018/wordml" xmlns:w16du="http://schemas.microsoft.com/office/word/2023/wordml/word16du" xmlns:w16sdtdh="http://schemas.microsoft.com/office/word/2020/wordml/sdtdatahash" xmlns:w16se="http://schemas.microsoft.com/office/word/2015/wordml/symex" xmlns:wpg="http://schemas.microsoft.com/office/word/2010/wordprocessingGroup" xmlns:wpi="http://schemas.microsoft.com/office/word/2010/wordprocessingInk" xmlns:wne="http://schemas.microsoft.com/office/word/2006/wordml" xmlns:wps="http://schemas.microsoft.com/office/word/2010/wordprocessingShape" mc:Ignorable="w14 w15 w16se w16cid w16 w16cex w16sdtdh wp14">
+<w:numbering xmlns:wpc="http://schemas.microsoft.com/office/word/2010/wordprocessingCanvas" xmlns:cx="http://schemas.microsoft.com/office/drawing/2014/chartex" xmlns:cx1="http://schemas.microsoft.com/office/drawing/2015/9/8/chartex" xmlns:cx2="http://schemas.microsoft.com/office/drawing/2015/10/21/chartex" xmlns:cx3="http://schemas.microsoft.com/office/drawing/2016/5/9/chartex" xmlns:cx4="http://schemas.microsoft.com/office/drawing/2016/5/10/chartex" xmlns:cx5="http://schemas.microsoft.com/office/drawing/2016/5/11/chartex" xmlns:cx6="http://schemas.microsoft.com/office/drawing/2016/5/12/chartex" xmlns:cx7="http://schemas.microsoft.com/office/drawing/2016/5/13/chartex" xmlns:cx8="http://schemas.microsoft.com/office/drawing/2016/5/14/chartex" xmlns:mc="http://schemas.openxmlformats.org/markup-compatibility/2006" xmlns:aink="http://schemas.microsoft.com/office/drawing/2016/ink" xmlns:am3d="http://schemas.microsoft.com/office/drawing/2017/model3d" xmlns:o="urn:schemas-microsoft-com:office:office" xmlns:oel="http://schemas.microsoft.com/office/2019/extlst" xmlns:r="http://schemas.openxmlformats.org/officeDocument/2006/relationships" xmlns:m="http://schemas.openxmlformats.org/officeDocument/2006/math" xmlns:v="urn:schemas-microsoft-com:vml" xmlns:wp14="http://schemas.microsoft.com/office/word/2010/wordprocessingDrawing" xmlns:wp="http://schemas.openxmlformats.org/drawingml/2006/wordprocessingDrawing" xmlns:w10="urn:schemas-microsoft-com:office:word" xmlns:w="http://schemas.openxmlformats.org/wordprocessingml/2006/main" xmlns:w14="http://schemas.microsoft.com/office/word/2010/wordml" xmlns:w15="http://schemas.microsoft.com/office/word/2012/wordml" xmlns:w16cex="http://schemas.microsoft.com/office/word/2018/wordml/cex" xmlns:w16cid="http://schemas.microsoft.com/office/word/2016/wordml/cid" xmlns:w16="http://schemas.microsoft.com/office/word/2018/wordml" xmlns:w16sdtdh="http://schemas.microsoft.com/office/word/2020/wordml/sdtdatahash" xmlns:w16se="http://schemas.microsoft.com/office/word/2015/wordml/symex" xmlns:wpg="http://schemas.microsoft.com/office/word/2010/wordprocessingGroup" xmlns:wpi="http://schemas.microsoft.com/office/word/2010/wordprocessingInk" xmlns:wne="http://schemas.microsoft.com/office/word/2006/wordml" xmlns:wps="http://schemas.microsoft.com/office/word/2010/wordprocessingShape" mc:Ignorable="w14 w15 w16se w16cid w16 w16cex w16sdtdh wp14">
   <w:abstractNum w:abstractNumId="0" w15:restartNumberingAfterBreak="0">
     <w:nsid w:val="5FD250E7"/>
     <w:multiLevelType w:val="hybridMultilevel"/>
@@ -3149,6 +3242,48 @@
       <w:color w:val="808080"/>
     </w:rPr>
   </w:style>
+  <w:style w:type="paragraph" w:styleId="Header">
+    <w:name w:val="header"/>
+    <w:basedOn w:val="Normal"/>
+    <w:link w:val="HeaderChar"/>
+    <w:uiPriority w:val="99"/>
+    <w:unhideWhenUsed/>
+    <w:rsid w:val="0080525E"/>
+    <w:pPr>
+      <w:tabs>
+        <w:tab w:val="center" w:pos="4320"/>
+        <w:tab w:val="right" w:pos="8640"/>
+      </w:tabs>
+    </w:pPr>
+  </w:style>
+  <w:style w:type="character" w:customStyle="1" w:styleId="HeaderChar">
+    <w:name w:val="Header Char"/>
+    <w:basedOn w:val="DefaultParagraphFont"/>
+    <w:link w:val="Header"/>
+    <w:uiPriority w:val="99"/>
+    <w:rsid w:val="0080525E"/>
+  </w:style>
+  <w:style w:type="paragraph" w:styleId="Footer">
+    <w:name w:val="footer"/>
+    <w:basedOn w:val="Normal"/>
+    <w:link w:val="FooterChar"/>
+    <w:uiPriority w:val="99"/>
+    <w:unhideWhenUsed/>
+    <w:rsid w:val="0080525E"/>
+    <w:pPr>
+      <w:tabs>
+        <w:tab w:val="center" w:pos="4320"/>
+        <w:tab w:val="right" w:pos="8640"/>
+      </w:tabs>
+    </w:pPr>
+  </w:style>
+  <w:style w:type="character" w:customStyle="1" w:styleId="FooterChar">
+    <w:name w:val="Footer Char"/>
+    <w:basedOn w:val="DefaultParagraphFont"/>
+    <w:link w:val="Footer"/>
+    <w:uiPriority w:val="99"/>
+    <w:rsid w:val="0080525E"/>
+  </w:style>
 </w:styles>
 </file>
 

</xml_diff>